<commit_message>
new figures and extra analysis. better commented code
</commit_message>
<xml_diff>
--- a/Manuscripts/Title page and Manuscript_trackchange.docx
+++ b/Manuscripts/Title page and Manuscript_trackchange.docx
@@ -1,6 +1,6 @@
 
 <file path=word/document.xml><?xml version="1.0" encoding="utf-8"?>
-<w:document xmlns:wpc="http://schemas.microsoft.com/office/word/2010/wordprocessingCanvas" xmlns:cx="http://schemas.microsoft.com/office/drawing/2014/chartex" xmlns:cx1="http://schemas.microsoft.com/office/drawing/2015/9/8/chartex" xmlns:cx2="http://schemas.microsoft.com/office/drawing/2015/10/21/chartex" xmlns:cx3="http://schemas.microsoft.com/office/drawing/2016/5/9/chartex" xmlns:cx4="http://schemas.microsoft.com/office/drawing/2016/5/10/chartex" xmlns:cx5="http://schemas.microsoft.com/office/drawing/2016/5/11/chartex" xmlns:cx6="http://schemas.microsoft.com/office/drawing/2016/5/12/chartex" xmlns:cx7="http://schemas.microsoft.com/office/drawing/2016/5/13/chartex" xmlns:cx8="http://schemas.microsoft.com/office/drawing/2016/5/14/chartex" xmlns:mc="http://schemas.openxmlformats.org/markup-compatibility/2006" xmlns:aink="http://schemas.microsoft.com/office/drawing/2016/ink" xmlns:am3d="http://schemas.microsoft.com/office/drawing/2017/model3d" xmlns:o="urn:schemas-microsoft-com:office:office" xmlns:oel="http://schemas.microsoft.com/office/2019/extlst" xmlns:r="http://schemas.openxmlformats.org/officeDocument/2006/relationships" xmlns:m="http://schemas.openxmlformats.org/officeDocument/2006/math" xmlns:v="urn:schemas-microsoft-com:vml" xmlns:wp14="http://schemas.microsoft.com/office/word/2010/wordprocessingDrawing" xmlns:wp="http://schemas.openxmlformats.org/drawingml/2006/wordprocessingDrawing" xmlns:w10="urn:schemas-microsoft-com:office:word" xmlns:w="http://schemas.openxmlformats.org/wordprocessingml/2006/main" xmlns:w14="http://schemas.microsoft.com/office/word/2010/wordml" xmlns:w15="http://schemas.microsoft.com/office/word/2012/wordml" xmlns:w16cex="http://schemas.microsoft.com/office/word/2018/wordml/cex" xmlns:w16cid="http://schemas.microsoft.com/office/word/2016/wordml/cid" xmlns:w16="http://schemas.microsoft.com/office/word/2018/wordml" xmlns:w16sdtdh="http://schemas.microsoft.com/office/word/2020/wordml/sdtdatahash" xmlns:w16se="http://schemas.microsoft.com/office/word/2015/wordml/symex" xmlns:wpg="http://schemas.microsoft.com/office/word/2010/wordprocessingGroup" xmlns:wpi="http://schemas.microsoft.com/office/word/2010/wordprocessingInk" xmlns:wne="http://schemas.microsoft.com/office/word/2006/wordml" xmlns:wps="http://schemas.microsoft.com/office/word/2010/wordprocessingShape" mc:Ignorable="w14 w15 w16se w16cid w16 w16cex w16sdtdh wp14">
+<w:document xmlns:wpc="http://schemas.microsoft.com/office/word/2010/wordprocessingCanvas" xmlns:cx="http://schemas.microsoft.com/office/drawing/2014/chartex" xmlns:cx1="http://schemas.microsoft.com/office/drawing/2015/9/8/chartex" xmlns:cx2="http://schemas.microsoft.com/office/drawing/2015/10/21/chartex" xmlns:cx3="http://schemas.microsoft.com/office/drawing/2016/5/9/chartex" xmlns:cx4="http://schemas.microsoft.com/office/drawing/2016/5/10/chartex" xmlns:cx5="http://schemas.microsoft.com/office/drawing/2016/5/11/chartex" xmlns:cx6="http://schemas.microsoft.com/office/drawing/2016/5/12/chartex" xmlns:cx7="http://schemas.microsoft.com/office/drawing/2016/5/13/chartex" xmlns:cx8="http://schemas.microsoft.com/office/drawing/2016/5/14/chartex" xmlns:mc="http://schemas.openxmlformats.org/markup-compatibility/2006" xmlns:aink="http://schemas.microsoft.com/office/drawing/2016/ink" xmlns:am3d="http://schemas.microsoft.com/office/drawing/2017/model3d" xmlns:o="urn:schemas-microsoft-com:office:office" xmlns:r="http://schemas.openxmlformats.org/officeDocument/2006/relationships" xmlns:m="http://schemas.openxmlformats.org/officeDocument/2006/math" xmlns:v="urn:schemas-microsoft-com:vml" xmlns:wp14="http://schemas.microsoft.com/office/word/2010/wordprocessingDrawing" xmlns:wp="http://schemas.openxmlformats.org/drawingml/2006/wordprocessingDrawing" xmlns:w10="urn:schemas-microsoft-com:office:word" xmlns:w="http://schemas.openxmlformats.org/wordprocessingml/2006/main" xmlns:w14="http://schemas.microsoft.com/office/word/2010/wordml" xmlns:w15="http://schemas.microsoft.com/office/word/2012/wordml" xmlns:w16cex="http://schemas.microsoft.com/office/word/2018/wordml/cex" xmlns:w16cid="http://schemas.microsoft.com/office/word/2016/wordml/cid" xmlns:w16="http://schemas.microsoft.com/office/word/2018/wordml" xmlns:w16sdtdh="http://schemas.microsoft.com/office/word/2020/wordml/sdtdatahash" xmlns:w16se="http://schemas.microsoft.com/office/word/2015/wordml/symex" xmlns:wpg="http://schemas.microsoft.com/office/word/2010/wordprocessingGroup" xmlns:wpi="http://schemas.microsoft.com/office/word/2010/wordprocessingInk" xmlns:wne="http://schemas.microsoft.com/office/word/2006/wordml" xmlns:wps="http://schemas.microsoft.com/office/word/2010/wordprocessingShape" mc:Ignorable="w14 w15 w16se w16cid w16 w16cex w16sdtdh wp14">
   <w:body>
     <w:p>
       <w:pPr>
@@ -37,13 +37,8 @@
           <w:vertAlign w:val="superscript"/>
         </w:rPr>
       </w:pPr>
-      <w:proofErr w:type="spellStart"/>
-      <w:r>
-        <w:t>Valter</w:t>
-      </w:r>
-      <w:proofErr w:type="spellEnd"/>
-      <w:r>
-        <w:t xml:space="preserve"> Prpic</w:t>
+      <w:r>
+        <w:t>Valter Prpic</w:t>
       </w:r>
       <w:r>
         <w:rPr>
@@ -220,28 +215,12 @@
         </w:rPr>
         <w:t xml:space="preserve"> </w:t>
       </w:r>
-      <w:proofErr w:type="spellStart"/>
       <w:r>
         <w:rPr>
           <w:color w:val="000000" w:themeColor="text1"/>
         </w:rPr>
-        <w:t>Valter</w:t>
-      </w:r>
-      <w:proofErr w:type="spellEnd"/>
-      <w:r>
-        <w:rPr>
-          <w:color w:val="000000" w:themeColor="text1"/>
-        </w:rPr>
-        <w:t xml:space="preserve"> </w:t>
-      </w:r>
-      <w:proofErr w:type="spellStart"/>
-      <w:r>
-        <w:rPr>
-          <w:color w:val="000000" w:themeColor="text1"/>
-        </w:rPr>
-        <w:t>Prpic</w:t>
-      </w:r>
-      <w:proofErr w:type="spellEnd"/>
+        <w:t>Valter Prpic</w:t>
+      </w:r>
     </w:p>
     <w:p>
       <w:pPr>
@@ -932,239 +911,218 @@
       </w:r>
       <w:proofErr w:type="spellEnd"/>
       <w:r>
-        <w:t xml:space="preserve"> et al., 2020; </w:t>
-      </w:r>
-      <w:proofErr w:type="spellStart"/>
-      <w:r>
-        <w:t>Prpic</w:t>
+        <w:t xml:space="preserve"> et al., 2020; Prpic et al., 2016)</w:t>
+      </w:r>
+      <w:r>
+        <w:t xml:space="preserve"> and </w:t>
+      </w:r>
+      <w:r>
+        <w:t>letters</w:t>
+      </w:r>
+      <w:r>
+        <w:t xml:space="preserve"> of the </w:t>
+      </w:r>
+      <w:r>
+        <w:rPr>
+          <w:color w:val="000000" w:themeColor="text1"/>
+        </w:rPr>
+        <w:t>alphabet</w:t>
+      </w:r>
+      <w:r>
+        <w:rPr>
+          <w:color w:val="000000" w:themeColor="text1"/>
+        </w:rPr>
+        <w:t xml:space="preserve"> (</w:t>
+      </w:r>
+      <w:proofErr w:type="spellStart"/>
+      <w:r>
+        <w:rPr>
+          <w:color w:val="000000" w:themeColor="text1"/>
+        </w:rPr>
+        <w:t>Gevers</w:t>
+      </w:r>
+      <w:proofErr w:type="spellEnd"/>
+      <w:r>
+        <w:rPr>
+          <w:color w:val="000000" w:themeColor="text1"/>
+        </w:rPr>
+        <w:t xml:space="preserve"> et al., 2003</w:t>
+      </w:r>
+      <w:r>
+        <w:rPr>
+          <w:color w:val="000000" w:themeColor="text1"/>
+        </w:rPr>
+        <w:t>)</w:t>
+      </w:r>
+      <w:r>
+        <w:t>, non-symbolic stimuli have been widely studied across different modalities.</w:t>
+      </w:r>
+      <w:r>
+        <w:t xml:space="preserve"> </w:t>
+      </w:r>
+      <w:r>
+        <w:t>M</w:t>
+      </w:r>
+      <w:r>
+        <w:t xml:space="preserve">ost common examples are in </w:t>
+      </w:r>
+      <w:r>
+        <w:t xml:space="preserve">the </w:t>
+      </w:r>
+      <w:r>
+        <w:t xml:space="preserve">visual modality, with </w:t>
+      </w:r>
+      <w:r>
+        <w:t xml:space="preserve">the size of </w:t>
+      </w:r>
+      <w:r>
+        <w:t>pictorial figures</w:t>
+      </w:r>
+      <w:r>
+        <w:t xml:space="preserve"> (</w:t>
+      </w:r>
+      <w:r>
+        <w:t>Prpic et al., 20</w:t>
+      </w:r>
+      <w:r>
+        <w:t>20</w:t>
+      </w:r>
+      <w:r>
+        <w:t>; Ren et al.</w:t>
+      </w:r>
+      <w:r>
+        <w:t>, 2011</w:t>
+      </w:r>
+      <w:r>
+        <w:t>),</w:t>
+      </w:r>
+      <w:r>
+        <w:t xml:space="preserve"> </w:t>
+      </w:r>
+      <w:r>
+        <w:t>luminance (</w:t>
+      </w:r>
+      <w:proofErr w:type="spellStart"/>
+      <w:r>
+        <w:t>Fumarola</w:t>
+      </w:r>
+      <w:proofErr w:type="spellEnd"/>
+      <w:r>
+        <w:t xml:space="preserve"> et al., 2014</w:t>
+      </w:r>
+      <w:r>
+        <w:t>; Ren et al., 2011</w:t>
+      </w:r>
+      <w:r>
+        <w:t>)</w:t>
+      </w:r>
+      <w:r>
+        <w:t xml:space="preserve">, </w:t>
+      </w:r>
+      <w:r>
+        <w:t>angle magnitude (</w:t>
+      </w:r>
+      <w:proofErr w:type="spellStart"/>
+      <w:r>
+        <w:t>Fumarola</w:t>
       </w:r>
       <w:proofErr w:type="spellEnd"/>
       <w:r>
         <w:t xml:space="preserve"> et al., 2016)</w:t>
       </w:r>
       <w:r>
-        <w:t xml:space="preserve"> and </w:t>
-      </w:r>
-      <w:r>
-        <w:t>letters</w:t>
-      </w:r>
-      <w:r>
-        <w:t xml:space="preserve"> of the </w:t>
-      </w:r>
-      <w:r>
-        <w:rPr>
-          <w:color w:val="000000" w:themeColor="text1"/>
-        </w:rPr>
-        <w:t>alphabet</w:t>
-      </w:r>
-      <w:r>
-        <w:rPr>
-          <w:color w:val="000000" w:themeColor="text1"/>
-        </w:rPr>
+        <w:t xml:space="preserve"> as well as emotional magnitude </w:t>
+      </w:r>
+      <w:r>
+        <w:t>in</w:t>
+      </w:r>
+      <w:r>
+        <w:t xml:space="preserve"> facial displays </w:t>
+      </w:r>
+      <w:r>
+        <w:t>(</w:t>
+      </w:r>
+      <w:r>
+        <w:t xml:space="preserve">Holmes &amp; Lourenco, 2011, Holmes et al., 2019; </w:t>
+      </w:r>
+      <w:r>
+        <w:t xml:space="preserve">but </w:t>
+      </w:r>
+      <w:r>
+        <w:t xml:space="preserve">see also </w:t>
+      </w:r>
+      <w:proofErr w:type="spellStart"/>
+      <w:r>
+        <w:t>Fantoni</w:t>
+      </w:r>
+      <w:proofErr w:type="spellEnd"/>
+      <w:r>
+        <w:t xml:space="preserve"> et al., 2019 and</w:t>
+      </w:r>
+      <w:r>
+        <w:t xml:space="preserve"> </w:t>
+      </w:r>
+      <w:proofErr w:type="spellStart"/>
+      <w:r>
+        <w:t>Baldassi</w:t>
+      </w:r>
+      <w:proofErr w:type="spellEnd"/>
+      <w:r>
+        <w:t xml:space="preserve"> et al., 202</w:t>
+      </w:r>
+      <w:r>
+        <w:t>1</w:t>
+      </w:r>
+      <w:r>
+        <w:t>)</w:t>
+      </w:r>
+      <w:r>
+        <w:t xml:space="preserve">. </w:t>
+      </w:r>
+      <w:r>
+        <w:t xml:space="preserve">Numerous are also the examples </w:t>
+      </w:r>
+      <w:r>
+        <w:t>in</w:t>
+      </w:r>
+      <w:r>
+        <w:t xml:space="preserve"> the auditory modality with pitch</w:t>
+      </w:r>
+      <w:r>
+        <w:t xml:space="preserve"> (Lega et al., 2020; </w:t>
+      </w:r>
+      <w:proofErr w:type="spellStart"/>
+      <w:r>
+        <w:t>Lidji</w:t>
+      </w:r>
+      <w:proofErr w:type="spellEnd"/>
+      <w:r>
+        <w:t xml:space="preserve"> et al., 2007; </w:t>
+      </w:r>
+      <w:proofErr w:type="spellStart"/>
+      <w:r>
+        <w:t>Pitteri</w:t>
+      </w:r>
+      <w:proofErr w:type="spellEnd"/>
+      <w:r>
+        <w:t xml:space="preserve"> et al., 2017; Prpic &amp; </w:t>
+      </w:r>
+      <w:proofErr w:type="spellStart"/>
+      <w:r>
+        <w:t>Domijan</w:t>
+      </w:r>
+      <w:proofErr w:type="spellEnd"/>
+      <w:r>
+        <w:t>, 2018; Rusconi et al., 2006)</w:t>
+      </w:r>
+      <w:r>
+        <w:t>, loudness</w:t>
+      </w:r>
+      <w:r>
         <w:t xml:space="preserve"> (</w:t>
       </w:r>
       <w:proofErr w:type="spellStart"/>
       <w:r>
-        <w:rPr>
-          <w:color w:val="000000" w:themeColor="text1"/>
-        </w:rPr>
-        <w:t>Gevers</w:t>
-      </w:r>
-      <w:proofErr w:type="spellEnd"/>
-      <w:r>
-        <w:rPr>
-          <w:color w:val="000000" w:themeColor="text1"/>
-        </w:rPr>
-        <w:t xml:space="preserve"> et al., 2003</w:t>
-      </w:r>
-      <w:r>
-        <w:rPr>
-          <w:color w:val="000000" w:themeColor="text1"/>
-        </w:rPr>
-        <w:t>)</w:t>
-      </w:r>
-      <w:r>
-        <w:t>, non-symbolic stimuli have been widely studied across different modalities.</w:t>
-      </w:r>
-      <w:r>
-        <w:t xml:space="preserve"> </w:t>
-      </w:r>
-      <w:r>
-        <w:t>M</w:t>
-      </w:r>
-      <w:r>
-        <w:t xml:space="preserve">ost common examples are in </w:t>
-      </w:r>
-      <w:r>
-        <w:t xml:space="preserve">the </w:t>
-      </w:r>
-      <w:r>
-        <w:t xml:space="preserve">visual modality, with </w:t>
-      </w:r>
-      <w:r>
-        <w:t xml:space="preserve">the size of </w:t>
-      </w:r>
-      <w:r>
-        <w:t>pictorial figures</w:t>
-      </w:r>
-      <w:r>
-        <w:t xml:space="preserve"> (</w:t>
-      </w:r>
-      <w:proofErr w:type="spellStart"/>
-      <w:r>
-        <w:t>Prpic</w:t>
-      </w:r>
-      <w:proofErr w:type="spellEnd"/>
-      <w:r>
-        <w:t xml:space="preserve"> et al., 20</w:t>
-      </w:r>
-      <w:r>
-        <w:t>20</w:t>
-      </w:r>
-      <w:r>
-        <w:t>; Ren et al.</w:t>
-      </w:r>
-      <w:r>
-        <w:t>, 2011</w:t>
-      </w:r>
-      <w:r>
-        <w:t>),</w:t>
-      </w:r>
-      <w:r>
-        <w:t xml:space="preserve"> </w:t>
-      </w:r>
-      <w:r>
-        <w:t>luminance (</w:t>
-      </w:r>
-      <w:proofErr w:type="spellStart"/>
-      <w:r>
-        <w:t>Fumarola</w:t>
-      </w:r>
-      <w:proofErr w:type="spellEnd"/>
-      <w:r>
-        <w:t xml:space="preserve"> et al., 2014</w:t>
-      </w:r>
-      <w:r>
-        <w:t>; Ren et al., 2011</w:t>
-      </w:r>
-      <w:r>
-        <w:t>)</w:t>
-      </w:r>
-      <w:r>
-        <w:t xml:space="preserve">, </w:t>
-      </w:r>
-      <w:r>
-        <w:t>angle magnitude (</w:t>
-      </w:r>
-      <w:proofErr w:type="spellStart"/>
-      <w:r>
-        <w:t>Fumarola</w:t>
-      </w:r>
-      <w:proofErr w:type="spellEnd"/>
-      <w:r>
-        <w:t xml:space="preserve"> et al., 2016)</w:t>
-      </w:r>
-      <w:r>
-        <w:t xml:space="preserve"> as well as emotional magnitude </w:t>
-      </w:r>
-      <w:r>
-        <w:t>in</w:t>
-      </w:r>
-      <w:r>
-        <w:t xml:space="preserve"> facial displays </w:t>
-      </w:r>
-      <w:r>
-        <w:t>(</w:t>
-      </w:r>
-      <w:r>
-        <w:t xml:space="preserve">Holmes &amp; Lourenco, 2011, Holmes et al., 2019; </w:t>
-      </w:r>
-      <w:r>
-        <w:t xml:space="preserve">but </w:t>
-      </w:r>
-      <w:r>
-        <w:t xml:space="preserve">see also </w:t>
-      </w:r>
-      <w:proofErr w:type="spellStart"/>
-      <w:r>
-        <w:t>Fantoni</w:t>
-      </w:r>
-      <w:proofErr w:type="spellEnd"/>
-      <w:r>
-        <w:t xml:space="preserve"> et al., 2019 and</w:t>
-      </w:r>
-      <w:r>
-        <w:t xml:space="preserve"> </w:t>
-      </w:r>
-      <w:proofErr w:type="spellStart"/>
-      <w:r>
-        <w:t>Baldassi</w:t>
-      </w:r>
-      <w:proofErr w:type="spellEnd"/>
-      <w:r>
-        <w:t xml:space="preserve"> et al., 202</w:t>
-      </w:r>
-      <w:r>
-        <w:t>1</w:t>
-      </w:r>
-      <w:r>
-        <w:t>)</w:t>
-      </w:r>
-      <w:r>
-        <w:t xml:space="preserve">. </w:t>
-      </w:r>
-      <w:r>
-        <w:t xml:space="preserve">Numerous are also the examples </w:t>
-      </w:r>
-      <w:r>
-        <w:t>in</w:t>
-      </w:r>
-      <w:r>
-        <w:t xml:space="preserve"> the auditory modality with pitch</w:t>
-      </w:r>
-      <w:r>
-        <w:t xml:space="preserve"> (Lega et al., 2020; </w:t>
-      </w:r>
-      <w:proofErr w:type="spellStart"/>
-      <w:r>
-        <w:t>Lidji</w:t>
-      </w:r>
-      <w:proofErr w:type="spellEnd"/>
-      <w:r>
-        <w:t xml:space="preserve"> et al., 2007; </w:t>
-      </w:r>
-      <w:proofErr w:type="spellStart"/>
-      <w:r>
-        <w:t>Pitteri</w:t>
-      </w:r>
-      <w:proofErr w:type="spellEnd"/>
-      <w:r>
-        <w:t xml:space="preserve"> et al., 2017; </w:t>
-      </w:r>
-      <w:proofErr w:type="spellStart"/>
-      <w:r>
-        <w:t>Prpic</w:t>
-      </w:r>
-      <w:proofErr w:type="spellEnd"/>
-      <w:r>
-        <w:t xml:space="preserve"> &amp; </w:t>
-      </w:r>
-      <w:proofErr w:type="spellStart"/>
-      <w:r>
-        <w:t>Domijan</w:t>
-      </w:r>
-      <w:proofErr w:type="spellEnd"/>
-      <w:r>
-        <w:t>, 2018; Rusconi et al., 2006)</w:t>
-      </w:r>
-      <w:r>
-        <w:t>, loudness</w:t>
-      </w:r>
-      <w:r>
-        <w:t xml:space="preserve"> (</w:t>
-      </w:r>
-      <w:proofErr w:type="spellStart"/>
-      <w:r>
         <w:t>Bruzzi</w:t>
       </w:r>
       <w:proofErr w:type="spellEnd"/>
@@ -1181,15 +1139,11 @@
         <w:t xml:space="preserve">stimuli </w:t>
       </w:r>
       <w:r>
-        <w:t xml:space="preserve">(Ishihara et al., 2008; De Tommaso &amp; </w:t>
-      </w:r>
-      <w:proofErr w:type="spellStart"/>
-      <w:r>
-        <w:t>Prpic</w:t>
-      </w:r>
-      <w:proofErr w:type="spellEnd"/>
-      <w:r>
-        <w:t xml:space="preserve">, 2020) </w:t>
+        <w:t xml:space="preserve">(Ishihara et al., 2008; De </w:t>
+      </w:r>
+      <w:r>
+        <w:lastRenderedPageBreak/>
+        <w:t xml:space="preserve">Tommaso &amp; Prpic, 2020) </w:t>
       </w:r>
       <w:r>
         <w:t xml:space="preserve">being </w:t>
@@ -1248,7 +1202,6 @@
       </w:r>
       <w:ins w:id="19" w:author="Valter Prpic" w:date="2022-04-21T17:37:00Z">
         <w:r>
-          <w:lastRenderedPageBreak/>
           <w:t xml:space="preserve">was investigated </w:t>
         </w:r>
       </w:ins>
@@ -1389,15 +1342,7 @@
         <w:t xml:space="preserve"> &amp; Pitt</w:t>
       </w:r>
       <w:r>
-        <w:t xml:space="preserve">, 2019 and </w:t>
-      </w:r>
-      <w:proofErr w:type="spellStart"/>
-      <w:r>
-        <w:t>Prpic</w:t>
-      </w:r>
-      <w:proofErr w:type="spellEnd"/>
-      <w:r>
-        <w:t xml:space="preserve"> et al., 2021).</w:t>
+        <w:t>, 2019 and Prpic et al., 2021).</w:t>
       </w:r>
     </w:p>
     <w:p>
@@ -1611,7 +1556,11 @@
         <w:t>neural representation (</w:t>
       </w:r>
       <w:r>
-        <w:t>Approximate Number System</w:t>
+        <w:t xml:space="preserve">Approximate Number </w:t>
+      </w:r>
+      <w:r>
+        <w:lastRenderedPageBreak/>
+        <w:t>System</w:t>
       </w:r>
       <w:r>
         <w:t xml:space="preserve"> or ANS</w:t>
@@ -1623,11 +1572,7 @@
         <w:t xml:space="preserve">non-symbolic numerals provide a foundation for their </w:t>
       </w:r>
       <w:r>
-        <w:t xml:space="preserve">symbolic </w:t>
-      </w:r>
-      <w:r>
-        <w:lastRenderedPageBreak/>
-        <w:t>counterparts</w:t>
+        <w:t>symbolic counterparts</w:t>
       </w:r>
       <w:r>
         <w:t xml:space="preserve"> (</w:t>
@@ -2147,7 +2092,11 @@
       </w:r>
       <w:ins w:id="51" w:author="Valter Prpic" w:date="2022-04-25T17:49:00Z">
         <w:r>
-          <w:t xml:space="preserve"> (e.g., large numerosity and small digit)</w:t>
+          <w:t xml:space="preserve"> (e.g., </w:t>
+        </w:r>
+        <w:r>
+          <w:lastRenderedPageBreak/>
+          <w:t>large numerosity and small digit)</w:t>
         </w:r>
       </w:ins>
       <w:r>
@@ -2530,6 +2479,7 @@
         <w:jc w:val="both"/>
       </w:pPr>
       <w:r>
+        <w:lastRenderedPageBreak/>
         <w:t xml:space="preserve">The online experiment was designed using </w:t>
       </w:r>
       <w:proofErr w:type="spellStart"/>
@@ -2565,7 +2515,6 @@
         <w:rPr>
           <w:color w:val="000000" w:themeColor="text1"/>
         </w:rPr>
-        <w:lastRenderedPageBreak/>
         <w:t xml:space="preserve">Figure </w:t>
       </w:r>
       <w:r>
@@ -2650,6 +2599,7 @@
           <w:i/>
           <w:iCs/>
         </w:rPr>
+        <w:lastRenderedPageBreak/>
         <w:t>Figure 1.</w:t>
       </w:r>
       <w:r>
@@ -2697,29 +2647,29 @@
         <w:jc w:val="both"/>
       </w:pPr>
       <w:r>
-        <w:t xml:space="preserve">The experiment took place online and participants were required to complete the experiment in a quiet room without distractions. Participants were instructed to place their right </w:t>
+        <w:t xml:space="preserve">The experiment took place online and participants were required to complete the experiment in a quiet room without distractions. Participants were instructed to place their right index finger on the rightmost key ‘A’ and their left index finger on the leftmost key ‘L’. Each trial started with a blank screen and was followed by a fixation cross that was presented at 500ms and stayed for 500ms. 1500ms after the start of the trial, the target numbers were presented for 3000ms, the keyboard response was activated simultaneously and had a duration of 3500ms. For this task, all participants completed two conditions that had two separate blocks of trials each. In one condition, participants were required to judge symbolic numerals (digits) and ignore non-symbolic numerals (numerosity). They had to determine if the digit was larger or smaller than the reference standard (3); when the digit was larger, participants had to press the ‘L’ key; when the digit was smaller, participants had to press the ‘A’ key. After completing the first block in the first condition, the keys were switched for the second block; if the digit was smaller, the ‘L’ key was pressed, and if the digit was larger, the ‘A’ key was pressed. The instructions were the same for the second condition, where the task required the participant to determine whether there were more or less than three digits on the screen (non-symbolic numeral/numerosity) while ignoring the digits’ magnitude (symbolic numerals). </w:t>
+      </w:r>
+      <w:proofErr w:type="gramStart"/>
+      <w:r>
+        <w:t>Similar to</w:t>
+      </w:r>
+      <w:proofErr w:type="gramEnd"/>
+      <w:r>
+        <w:t xml:space="preserve"> the first condition, the response keys for the second block of the second condition were switched. </w:t>
+      </w:r>
+    </w:p>
+    <w:p>
+      <w:pPr>
+        <w:spacing w:line="480" w:lineRule="auto"/>
+        <w:jc w:val="both"/>
+      </w:pPr>
+      <w:r>
+        <w:tab/>
+        <w:t xml:space="preserve">Participants were randomly split into four groups where the order of the two conditions and their consequent blocks was counterbalanced across all participants. Each block started </w:t>
       </w:r>
       <w:r>
         <w:lastRenderedPageBreak/>
-        <w:t xml:space="preserve">index finger on the rightmost key ‘A’ and their left index finger on the leftmost key ‘L’. Each trial started with a blank screen and was followed by a fixation cross that was presented at 500ms and stayed for 500ms. 1500ms after the start of the trial, the target numbers were presented for 3000ms, the keyboard response was activated simultaneously and had a duration of 3500ms. For this task, all participants completed two conditions that had two separate blocks of trials each. In one condition, participants were required to judge symbolic numerals (digits) and ignore non-symbolic numerals (numerosity). They had to determine if the digit was larger or smaller than the reference standard (3); when the digit was larger, participants had to press the ‘L’ key; when the digit was smaller, participants had to press the ‘A’ key. After completing the first block in the first condition, the keys were switched for the second block; if the digit was smaller, the ‘L’ key was pressed, and if the digit was larger, the ‘A’ key was pressed. The instructions were the same for the second condition, where the task required the participant to determine whether there were more or less than three digits on the screen (non-symbolic numeral/numerosity) while ignoring the digits’ magnitude (symbolic numerals). </w:t>
-      </w:r>
-      <w:proofErr w:type="gramStart"/>
-      <w:r>
-        <w:t>Similar to</w:t>
-      </w:r>
-      <w:proofErr w:type="gramEnd"/>
-      <w:r>
-        <w:t xml:space="preserve"> the first condition, the response keys for the second block of the second condition were switched. </w:t>
-      </w:r>
-    </w:p>
-    <w:p>
-      <w:pPr>
-        <w:spacing w:line="480" w:lineRule="auto"/>
-        <w:jc w:val="both"/>
-      </w:pPr>
-      <w:r>
-        <w:tab/>
-        <w:t xml:space="preserve">Participants were randomly split into four groups where the order of the two conditions and their consequent blocks was counterbalanced across all participants. Each block started with 16 practice trials before the participant completed 80 trials for the main trials. </w:t>
+        <w:t xml:space="preserve">with 16 practice trials before the participant completed 80 trials for the main trials. </w:t>
       </w:r>
       <w:r>
         <w:t>T</w:t>
@@ -2784,7 +2734,6 @@
         <w:rPr>
           <w:b/>
         </w:rPr>
-        <w:lastRenderedPageBreak/>
         <w:t xml:space="preserve">3.1 </w:t>
       </w:r>
       <w:r>
@@ -3079,7 +3028,11 @@
         <w:t xml:space="preserve"> information was congruent (small/large digits were presented in small/large numerosity).</w:t>
       </w:r>
       <w:r>
-        <w:t xml:space="preserve"> A main effect of magnitude </w:t>
+        <w:t xml:space="preserve"> A main effect of </w:t>
+      </w:r>
+      <w:r>
+        <w:lastRenderedPageBreak/>
+        <w:t xml:space="preserve">magnitude </w:t>
       </w:r>
       <w:r>
         <w:t>[</w:t>
@@ -3376,61 +3329,31 @@
         <w:spacing w:line="480" w:lineRule="auto"/>
         <w:jc w:val="both"/>
       </w:pPr>
-    </w:p>
-    <w:p>
-      <w:pPr>
-        <w:spacing w:line="480" w:lineRule="auto"/>
-        <w:jc w:val="both"/>
-      </w:pPr>
-    </w:p>
-    <w:p>
-      <w:pPr>
-        <w:spacing w:line="480" w:lineRule="auto"/>
-        <w:jc w:val="both"/>
-      </w:pPr>
-    </w:p>
-    <w:p>
-      <w:pPr>
-        <w:spacing w:line="480" w:lineRule="auto"/>
-        <w:jc w:val="both"/>
-      </w:pPr>
-    </w:p>
-    <w:p>
-      <w:pPr>
-        <w:spacing w:line="480" w:lineRule="auto"/>
-        <w:jc w:val="both"/>
-      </w:pPr>
-    </w:p>
-    <w:p>
-      <w:pPr>
-        <w:spacing w:line="480" w:lineRule="auto"/>
-        <w:jc w:val="both"/>
-      </w:pPr>
       <w:r>
         <w:rPr>
           <w:noProof/>
         </w:rPr>
         <w:drawing>
-          <wp:anchor distT="0" distB="0" distL="114300" distR="114300" simplePos="0" relativeHeight="251668480" behindDoc="1" locked="0" layoutInCell="1" allowOverlap="1" wp14:anchorId="73E27142" wp14:editId="24F2B182">
+          <wp:anchor distT="0" distB="0" distL="114300" distR="114300" simplePos="0" relativeHeight="251671552" behindDoc="1" locked="0" layoutInCell="1" allowOverlap="1" wp14:anchorId="2897E1AA" wp14:editId="0A607E80">
             <wp:simplePos x="0" y="0"/>
             <wp:positionH relativeFrom="margin">
-              <wp:align>center</wp:align>
+              <wp:align>right</wp:align>
             </wp:positionH>
             <wp:positionV relativeFrom="paragraph">
-              <wp:posOffset>0</wp:posOffset>
+              <wp:posOffset>466774</wp:posOffset>
             </wp:positionV>
-            <wp:extent cx="5401310" cy="2519680"/>
-            <wp:effectExtent l="0" t="0" r="8890" b="0"/>
+            <wp:extent cx="5401945" cy="2518410"/>
+            <wp:effectExtent l="0" t="0" r="8255" b="0"/>
             <wp:wrapTight wrapText="bothSides">
               <wp:wrapPolygon edited="0">
                 <wp:start x="0" y="0"/>
-                <wp:lineTo x="0" y="21393"/>
-                <wp:lineTo x="21559" y="21393"/>
-                <wp:lineTo x="21559" y="0"/>
+                <wp:lineTo x="0" y="21404"/>
+                <wp:lineTo x="21557" y="21404"/>
+                <wp:lineTo x="21557" y="0"/>
                 <wp:lineTo x="0" y="0"/>
               </wp:wrapPolygon>
             </wp:wrapTight>
-            <wp:docPr id="16" name="Picture 16" descr="C:\Users\pscmgo\OneDrive for Business\PhD\Project\Experiment_Code\valter\DvN_plots\results.fig.2.tiff"/>
+            <wp:docPr id="3" name="Picture 3"/>
             <wp:cNvGraphicFramePr>
               <a:graphicFrameLocks xmlns:a="http://schemas.openxmlformats.org/drawingml/2006/main" noChangeAspect="1"/>
             </wp:cNvGraphicFramePr>
@@ -3438,7 +3361,7 @@
               <a:graphicData uri="http://schemas.openxmlformats.org/drawingml/2006/picture">
                 <pic:pic xmlns:pic="http://schemas.openxmlformats.org/drawingml/2006/picture">
                   <pic:nvPicPr>
-                    <pic:cNvPr id="0" name="Picture 11" descr="C:\Users\pscmgo\OneDrive for Business\PhD\Project\Experiment_Code\valter\DvN_plots\results.fig.2.tiff"/>
+                    <pic:cNvPr id="0" name="Picture 1"/>
                     <pic:cNvPicPr>
                       <a:picLocks noChangeAspect="1" noChangeArrowheads="1"/>
                     </pic:cNvPicPr>
@@ -3459,7 +3382,7 @@
                   <pic:spPr bwMode="auto">
                     <a:xfrm>
                       <a:off x="0" y="0"/>
-                      <a:ext cx="5401310" cy="2519680"/>
+                      <a:ext cx="5401945" cy="2518410"/>
                     </a:xfrm>
                     <a:prstGeom prst="rect">
                       <a:avLst/>
@@ -3486,6 +3409,12 @@
       <w:pPr>
         <w:spacing w:line="480" w:lineRule="auto"/>
         <w:jc w:val="both"/>
+      </w:pPr>
+    </w:p>
+    <w:p>
+      <w:pPr>
+        <w:spacing w:line="480" w:lineRule="auto"/>
+        <w:jc w:val="both"/>
         <w:rPr>
           <w:i/>
         </w:rPr>
@@ -3527,6 +3456,1144 @@
         <w:t xml:space="preserve"> </w:t>
       </w:r>
     </w:p>
+    <w:p>
+      <w:pPr>
+        <w:spacing w:line="480" w:lineRule="auto"/>
+        <w:jc w:val="both"/>
+        <w:rPr>
+          <w:i/>
+        </w:rPr>
+      </w:pPr>
+    </w:p>
+    <w:p>
+      <w:pPr>
+        <w:spacing w:line="480" w:lineRule="auto"/>
+        <w:jc w:val="both"/>
+        <w:rPr>
+          <w:i/>
+        </w:rPr>
+      </w:pPr>
+    </w:p>
+    <w:p>
+      <w:pPr>
+        <w:spacing w:line="480" w:lineRule="auto"/>
+        <w:jc w:val="both"/>
+        <w:rPr>
+          <w:i/>
+        </w:rPr>
+      </w:pPr>
+    </w:p>
+    <w:p>
+      <w:pPr>
+        <w:spacing w:line="480" w:lineRule="auto"/>
+        <w:jc w:val="both"/>
+        <w:rPr>
+          <w:i/>
+        </w:rPr>
+      </w:pPr>
+    </w:p>
+    <w:p>
+      <w:pPr>
+        <w:spacing w:line="480" w:lineRule="auto"/>
+        <w:jc w:val="both"/>
+        <w:rPr>
+          <w:i/>
+        </w:rPr>
+      </w:pPr>
+    </w:p>
+    <w:p>
+      <w:pPr>
+        <w:spacing w:line="480" w:lineRule="auto"/>
+        <w:jc w:val="both"/>
+        <w:rPr>
+          <w:i/>
+        </w:rPr>
+      </w:pPr>
+      <w:r>
+        <w:rPr>
+          <w:i/>
+        </w:rPr>
+        <w:lastRenderedPageBreak/>
+        <w:t xml:space="preserve">Table 1: Mean reaction times </w:t>
+      </w:r>
+      <w:r>
+        <w:rPr>
+          <w:i/>
+        </w:rPr>
+        <w:t>for the symbolic numerals task</w:t>
+      </w:r>
+    </w:p>
+    <w:tbl>
+      <w:tblPr>
+        <w:tblStyle w:val="TableGrid"/>
+        <w:tblW w:w="0" w:type="auto"/>
+        <w:jc w:val="center"/>
+        <w:tblLook w:val="04A0" w:firstRow="1" w:lastRow="0" w:firstColumn="1" w:lastColumn="0" w:noHBand="0" w:noVBand="1"/>
+      </w:tblPr>
+      <w:tblGrid>
+        <w:gridCol w:w="2252"/>
+        <w:gridCol w:w="2252"/>
+        <w:gridCol w:w="2253"/>
+        <w:gridCol w:w="2253"/>
+      </w:tblGrid>
+      <w:tr>
+        <w:trPr>
+          <w:jc w:val="center"/>
+        </w:trPr>
+        <w:tc>
+          <w:tcPr>
+            <w:tcW w:w="2252" w:type="dxa"/>
+            <w:tcBorders>
+              <w:left w:val="nil"/>
+              <w:bottom w:val="single" w:sz="4" w:space="0" w:color="auto"/>
+              <w:right w:val="nil"/>
+            </w:tcBorders>
+          </w:tcPr>
+          <w:p>
+            <w:pPr>
+              <w:spacing w:line="480" w:lineRule="auto"/>
+              <w:jc w:val="center"/>
+              <w:rPr>
+                <w:i/>
+              </w:rPr>
+            </w:pPr>
+            <w:r>
+              <w:rPr>
+                <w:i/>
+              </w:rPr>
+              <w:t xml:space="preserve">Response </w:t>
+            </w:r>
+            <w:r>
+              <w:rPr>
+                <w:i/>
+              </w:rPr>
+              <w:t>Hand</w:t>
+            </w:r>
+          </w:p>
+        </w:tc>
+        <w:tc>
+          <w:tcPr>
+            <w:tcW w:w="2252" w:type="dxa"/>
+            <w:tcBorders>
+              <w:left w:val="nil"/>
+              <w:bottom w:val="single" w:sz="4" w:space="0" w:color="auto"/>
+              <w:right w:val="nil"/>
+            </w:tcBorders>
+          </w:tcPr>
+          <w:p>
+            <w:pPr>
+              <w:spacing w:line="480" w:lineRule="auto"/>
+              <w:jc w:val="center"/>
+              <w:rPr>
+                <w:i/>
+              </w:rPr>
+            </w:pPr>
+            <w:r>
+              <w:rPr>
+                <w:i/>
+              </w:rPr>
+              <w:t>Number M</w:t>
+            </w:r>
+            <w:r>
+              <w:rPr>
+                <w:i/>
+              </w:rPr>
+              <w:t>agnitude</w:t>
+            </w:r>
+          </w:p>
+        </w:tc>
+        <w:tc>
+          <w:tcPr>
+            <w:tcW w:w="2253" w:type="dxa"/>
+            <w:tcBorders>
+              <w:left w:val="nil"/>
+              <w:bottom w:val="single" w:sz="4" w:space="0" w:color="auto"/>
+              <w:right w:val="nil"/>
+            </w:tcBorders>
+          </w:tcPr>
+          <w:p>
+            <w:pPr>
+              <w:spacing w:line="480" w:lineRule="auto"/>
+              <w:jc w:val="center"/>
+              <w:rPr>
+                <w:i/>
+              </w:rPr>
+            </w:pPr>
+            <w:r>
+              <w:rPr>
+                <w:i/>
+              </w:rPr>
+              <w:t>Congruency</w:t>
+            </w:r>
+          </w:p>
+        </w:tc>
+        <w:tc>
+          <w:tcPr>
+            <w:tcW w:w="2253" w:type="dxa"/>
+            <w:tcBorders>
+              <w:left w:val="nil"/>
+              <w:bottom w:val="single" w:sz="4" w:space="0" w:color="auto"/>
+              <w:right w:val="nil"/>
+            </w:tcBorders>
+          </w:tcPr>
+          <w:p>
+            <w:pPr>
+              <w:spacing w:line="480" w:lineRule="auto"/>
+              <w:jc w:val="center"/>
+              <w:rPr>
+                <w:i/>
+              </w:rPr>
+            </w:pPr>
+            <w:r>
+              <w:rPr>
+                <w:i/>
+              </w:rPr>
+              <w:t>Mean</w:t>
+            </w:r>
+            <w:r>
+              <w:rPr>
+                <w:i/>
+              </w:rPr>
+              <w:t xml:space="preserve"> (</w:t>
+            </w:r>
+            <w:proofErr w:type="spellStart"/>
+            <w:r>
+              <w:rPr>
+                <w:i/>
+              </w:rPr>
+              <w:t>ms</w:t>
+            </w:r>
+            <w:proofErr w:type="spellEnd"/>
+            <w:r>
+              <w:rPr>
+                <w:i/>
+              </w:rPr>
+              <w:t>)</w:t>
+            </w:r>
+          </w:p>
+        </w:tc>
+      </w:tr>
+      <w:tr>
+        <w:trPr>
+          <w:jc w:val="center"/>
+        </w:trPr>
+        <w:tc>
+          <w:tcPr>
+            <w:tcW w:w="2252" w:type="dxa"/>
+            <w:tcBorders>
+              <w:left w:val="nil"/>
+              <w:bottom w:val="nil"/>
+              <w:right w:val="nil"/>
+            </w:tcBorders>
+            <w:vAlign w:val="center"/>
+          </w:tcPr>
+          <w:p>
+            <w:pPr>
+              <w:spacing w:line="480" w:lineRule="auto"/>
+              <w:jc w:val="center"/>
+              <w:rPr>
+                <w:i/>
+              </w:rPr>
+            </w:pPr>
+            <w:r>
+              <w:rPr>
+                <w:i/>
+              </w:rPr>
+              <w:t>Left</w:t>
+            </w:r>
+          </w:p>
+        </w:tc>
+        <w:tc>
+          <w:tcPr>
+            <w:tcW w:w="2252" w:type="dxa"/>
+            <w:tcBorders>
+              <w:left w:val="nil"/>
+              <w:bottom w:val="nil"/>
+              <w:right w:val="nil"/>
+            </w:tcBorders>
+            <w:vAlign w:val="center"/>
+          </w:tcPr>
+          <w:p>
+            <w:pPr>
+              <w:spacing w:line="480" w:lineRule="auto"/>
+              <w:jc w:val="center"/>
+              <w:rPr>
+                <w:i/>
+              </w:rPr>
+            </w:pPr>
+            <w:r>
+              <w:rPr>
+                <w:i/>
+              </w:rPr>
+              <w:t>Large</w:t>
+            </w:r>
+          </w:p>
+        </w:tc>
+        <w:tc>
+          <w:tcPr>
+            <w:tcW w:w="2253" w:type="dxa"/>
+            <w:tcBorders>
+              <w:left w:val="nil"/>
+              <w:bottom w:val="nil"/>
+              <w:right w:val="nil"/>
+            </w:tcBorders>
+            <w:vAlign w:val="center"/>
+          </w:tcPr>
+          <w:p>
+            <w:pPr>
+              <w:spacing w:line="480" w:lineRule="auto"/>
+              <w:jc w:val="center"/>
+              <w:rPr>
+                <w:i/>
+              </w:rPr>
+            </w:pPr>
+            <w:r>
+              <w:rPr>
+                <w:i/>
+              </w:rPr>
+              <w:t>Congruent</w:t>
+            </w:r>
+          </w:p>
+        </w:tc>
+        <w:tc>
+          <w:tcPr>
+            <w:tcW w:w="2253" w:type="dxa"/>
+            <w:tcBorders>
+              <w:left w:val="nil"/>
+              <w:bottom w:val="nil"/>
+              <w:right w:val="nil"/>
+            </w:tcBorders>
+            <w:vAlign w:val="center"/>
+          </w:tcPr>
+          <w:p>
+            <w:pPr>
+              <w:spacing w:line="480" w:lineRule="auto"/>
+              <w:jc w:val="center"/>
+              <w:rPr>
+                <w:i/>
+              </w:rPr>
+            </w:pPr>
+            <w:r>
+              <w:rPr>
+                <w:i/>
+              </w:rPr>
+              <w:t>516.7</w:t>
+            </w:r>
+            <w:r>
+              <w:rPr>
+                <w:i/>
+              </w:rPr>
+              <w:t>9</w:t>
+            </w:r>
+          </w:p>
+        </w:tc>
+      </w:tr>
+      <w:tr>
+        <w:trPr>
+          <w:jc w:val="center"/>
+        </w:trPr>
+        <w:tc>
+          <w:tcPr>
+            <w:tcW w:w="2252" w:type="dxa"/>
+            <w:tcBorders>
+              <w:top w:val="nil"/>
+              <w:left w:val="nil"/>
+              <w:bottom w:val="nil"/>
+              <w:right w:val="nil"/>
+            </w:tcBorders>
+            <w:vAlign w:val="center"/>
+          </w:tcPr>
+          <w:p>
+            <w:pPr>
+              <w:spacing w:line="480" w:lineRule="auto"/>
+              <w:jc w:val="center"/>
+              <w:rPr>
+                <w:i/>
+              </w:rPr>
+            </w:pPr>
+            <w:r>
+              <w:rPr>
+                <w:i/>
+              </w:rPr>
+              <w:t>Left</w:t>
+            </w:r>
+          </w:p>
+        </w:tc>
+        <w:tc>
+          <w:tcPr>
+            <w:tcW w:w="2252" w:type="dxa"/>
+            <w:tcBorders>
+              <w:top w:val="nil"/>
+              <w:left w:val="nil"/>
+              <w:bottom w:val="nil"/>
+              <w:right w:val="nil"/>
+            </w:tcBorders>
+            <w:vAlign w:val="center"/>
+          </w:tcPr>
+          <w:p>
+            <w:pPr>
+              <w:spacing w:line="480" w:lineRule="auto"/>
+              <w:jc w:val="center"/>
+              <w:rPr>
+                <w:i/>
+              </w:rPr>
+            </w:pPr>
+            <w:r>
+              <w:rPr>
+                <w:i/>
+              </w:rPr>
+              <w:t>Large</w:t>
+            </w:r>
+          </w:p>
+        </w:tc>
+        <w:tc>
+          <w:tcPr>
+            <w:tcW w:w="2253" w:type="dxa"/>
+            <w:tcBorders>
+              <w:top w:val="nil"/>
+              <w:left w:val="nil"/>
+              <w:bottom w:val="nil"/>
+              <w:right w:val="nil"/>
+            </w:tcBorders>
+            <w:vAlign w:val="center"/>
+          </w:tcPr>
+          <w:p>
+            <w:pPr>
+              <w:spacing w:line="480" w:lineRule="auto"/>
+              <w:jc w:val="center"/>
+              <w:rPr>
+                <w:i/>
+              </w:rPr>
+            </w:pPr>
+            <w:r>
+              <w:rPr>
+                <w:i/>
+              </w:rPr>
+              <w:t>Incongruent</w:t>
+            </w:r>
+          </w:p>
+        </w:tc>
+        <w:tc>
+          <w:tcPr>
+            <w:tcW w:w="2253" w:type="dxa"/>
+            <w:tcBorders>
+              <w:top w:val="nil"/>
+              <w:left w:val="nil"/>
+              <w:bottom w:val="nil"/>
+              <w:right w:val="nil"/>
+            </w:tcBorders>
+            <w:vAlign w:val="center"/>
+          </w:tcPr>
+          <w:p>
+            <w:pPr>
+              <w:spacing w:line="480" w:lineRule="auto"/>
+              <w:jc w:val="center"/>
+              <w:rPr>
+                <w:i/>
+              </w:rPr>
+            </w:pPr>
+            <w:r>
+              <w:rPr>
+                <w:i/>
+              </w:rPr>
+              <w:t>542.55</w:t>
+            </w:r>
+          </w:p>
+        </w:tc>
+      </w:tr>
+      <w:tr>
+        <w:trPr>
+          <w:jc w:val="center"/>
+        </w:trPr>
+        <w:tc>
+          <w:tcPr>
+            <w:tcW w:w="2252" w:type="dxa"/>
+            <w:tcBorders>
+              <w:top w:val="nil"/>
+              <w:left w:val="nil"/>
+              <w:bottom w:val="nil"/>
+              <w:right w:val="nil"/>
+            </w:tcBorders>
+            <w:vAlign w:val="center"/>
+          </w:tcPr>
+          <w:p>
+            <w:pPr>
+              <w:spacing w:line="480" w:lineRule="auto"/>
+              <w:jc w:val="center"/>
+              <w:rPr>
+                <w:i/>
+              </w:rPr>
+            </w:pPr>
+            <w:r>
+              <w:rPr>
+                <w:i/>
+              </w:rPr>
+              <w:t>Left</w:t>
+            </w:r>
+          </w:p>
+        </w:tc>
+        <w:tc>
+          <w:tcPr>
+            <w:tcW w:w="2252" w:type="dxa"/>
+            <w:tcBorders>
+              <w:top w:val="nil"/>
+              <w:left w:val="nil"/>
+              <w:bottom w:val="nil"/>
+              <w:right w:val="nil"/>
+            </w:tcBorders>
+            <w:vAlign w:val="center"/>
+          </w:tcPr>
+          <w:p>
+            <w:pPr>
+              <w:spacing w:line="480" w:lineRule="auto"/>
+              <w:jc w:val="center"/>
+              <w:rPr>
+                <w:i/>
+              </w:rPr>
+            </w:pPr>
+            <w:r>
+              <w:rPr>
+                <w:i/>
+              </w:rPr>
+              <w:t>Small</w:t>
+            </w:r>
+          </w:p>
+        </w:tc>
+        <w:tc>
+          <w:tcPr>
+            <w:tcW w:w="2253" w:type="dxa"/>
+            <w:tcBorders>
+              <w:top w:val="nil"/>
+              <w:left w:val="nil"/>
+              <w:bottom w:val="nil"/>
+              <w:right w:val="nil"/>
+            </w:tcBorders>
+            <w:vAlign w:val="center"/>
+          </w:tcPr>
+          <w:p>
+            <w:pPr>
+              <w:spacing w:line="480" w:lineRule="auto"/>
+              <w:jc w:val="center"/>
+              <w:rPr>
+                <w:i/>
+              </w:rPr>
+            </w:pPr>
+            <w:r>
+              <w:rPr>
+                <w:i/>
+              </w:rPr>
+              <w:t>Congruent</w:t>
+            </w:r>
+          </w:p>
+        </w:tc>
+        <w:tc>
+          <w:tcPr>
+            <w:tcW w:w="2253" w:type="dxa"/>
+            <w:tcBorders>
+              <w:top w:val="nil"/>
+              <w:left w:val="nil"/>
+              <w:bottom w:val="nil"/>
+              <w:right w:val="nil"/>
+            </w:tcBorders>
+            <w:vAlign w:val="center"/>
+          </w:tcPr>
+          <w:p>
+            <w:pPr>
+              <w:spacing w:line="480" w:lineRule="auto"/>
+              <w:jc w:val="center"/>
+              <w:rPr>
+                <w:i/>
+              </w:rPr>
+            </w:pPr>
+            <w:r>
+              <w:rPr>
+                <w:i/>
+              </w:rPr>
+              <w:t>492.43</w:t>
+            </w:r>
+          </w:p>
+        </w:tc>
+      </w:tr>
+      <w:tr>
+        <w:trPr>
+          <w:jc w:val="center"/>
+        </w:trPr>
+        <w:tc>
+          <w:tcPr>
+            <w:tcW w:w="2252" w:type="dxa"/>
+            <w:tcBorders>
+              <w:top w:val="nil"/>
+              <w:left w:val="nil"/>
+              <w:bottom w:val="nil"/>
+              <w:right w:val="nil"/>
+            </w:tcBorders>
+            <w:vAlign w:val="center"/>
+          </w:tcPr>
+          <w:p>
+            <w:pPr>
+              <w:spacing w:line="480" w:lineRule="auto"/>
+              <w:jc w:val="center"/>
+              <w:rPr>
+                <w:i/>
+              </w:rPr>
+            </w:pPr>
+            <w:r>
+              <w:rPr>
+                <w:i/>
+              </w:rPr>
+              <w:t>Left</w:t>
+            </w:r>
+          </w:p>
+        </w:tc>
+        <w:tc>
+          <w:tcPr>
+            <w:tcW w:w="2252" w:type="dxa"/>
+            <w:tcBorders>
+              <w:top w:val="nil"/>
+              <w:left w:val="nil"/>
+              <w:bottom w:val="nil"/>
+              <w:right w:val="nil"/>
+            </w:tcBorders>
+            <w:vAlign w:val="center"/>
+          </w:tcPr>
+          <w:p>
+            <w:pPr>
+              <w:spacing w:line="480" w:lineRule="auto"/>
+              <w:jc w:val="center"/>
+              <w:rPr>
+                <w:i/>
+              </w:rPr>
+            </w:pPr>
+            <w:r>
+              <w:rPr>
+                <w:i/>
+              </w:rPr>
+              <w:t>Small</w:t>
+            </w:r>
+          </w:p>
+        </w:tc>
+        <w:tc>
+          <w:tcPr>
+            <w:tcW w:w="2253" w:type="dxa"/>
+            <w:tcBorders>
+              <w:top w:val="nil"/>
+              <w:left w:val="nil"/>
+              <w:bottom w:val="nil"/>
+              <w:right w:val="nil"/>
+            </w:tcBorders>
+            <w:vAlign w:val="center"/>
+          </w:tcPr>
+          <w:p>
+            <w:pPr>
+              <w:spacing w:line="480" w:lineRule="auto"/>
+              <w:jc w:val="center"/>
+              <w:rPr>
+                <w:i/>
+              </w:rPr>
+            </w:pPr>
+            <w:r>
+              <w:rPr>
+                <w:i/>
+              </w:rPr>
+              <w:t>Incongruent</w:t>
+            </w:r>
+          </w:p>
+        </w:tc>
+        <w:tc>
+          <w:tcPr>
+            <w:tcW w:w="2253" w:type="dxa"/>
+            <w:tcBorders>
+              <w:top w:val="nil"/>
+              <w:left w:val="nil"/>
+              <w:bottom w:val="nil"/>
+              <w:right w:val="nil"/>
+            </w:tcBorders>
+            <w:vAlign w:val="center"/>
+          </w:tcPr>
+          <w:p>
+            <w:pPr>
+              <w:spacing w:line="480" w:lineRule="auto"/>
+              <w:jc w:val="center"/>
+              <w:rPr>
+                <w:i/>
+              </w:rPr>
+            </w:pPr>
+            <w:r>
+              <w:rPr>
+                <w:i/>
+              </w:rPr>
+              <w:t>506.1</w:t>
+            </w:r>
+            <w:r>
+              <w:rPr>
+                <w:i/>
+              </w:rPr>
+              <w:t>7</w:t>
+            </w:r>
+          </w:p>
+        </w:tc>
+      </w:tr>
+      <w:tr>
+        <w:trPr>
+          <w:jc w:val="center"/>
+        </w:trPr>
+        <w:tc>
+          <w:tcPr>
+            <w:tcW w:w="2252" w:type="dxa"/>
+            <w:tcBorders>
+              <w:top w:val="nil"/>
+              <w:left w:val="nil"/>
+              <w:bottom w:val="nil"/>
+              <w:right w:val="nil"/>
+            </w:tcBorders>
+            <w:vAlign w:val="center"/>
+          </w:tcPr>
+          <w:p>
+            <w:pPr>
+              <w:spacing w:line="480" w:lineRule="auto"/>
+              <w:jc w:val="center"/>
+              <w:rPr>
+                <w:i/>
+              </w:rPr>
+            </w:pPr>
+            <w:r>
+              <w:rPr>
+                <w:i/>
+              </w:rPr>
+              <w:t>Right</w:t>
+            </w:r>
+          </w:p>
+        </w:tc>
+        <w:tc>
+          <w:tcPr>
+            <w:tcW w:w="2252" w:type="dxa"/>
+            <w:tcBorders>
+              <w:top w:val="nil"/>
+              <w:left w:val="nil"/>
+              <w:bottom w:val="nil"/>
+              <w:right w:val="nil"/>
+            </w:tcBorders>
+            <w:vAlign w:val="center"/>
+          </w:tcPr>
+          <w:p>
+            <w:pPr>
+              <w:spacing w:line="480" w:lineRule="auto"/>
+              <w:jc w:val="center"/>
+              <w:rPr>
+                <w:i/>
+              </w:rPr>
+            </w:pPr>
+            <w:r>
+              <w:rPr>
+                <w:i/>
+              </w:rPr>
+              <w:t>Large</w:t>
+            </w:r>
+          </w:p>
+        </w:tc>
+        <w:tc>
+          <w:tcPr>
+            <w:tcW w:w="2253" w:type="dxa"/>
+            <w:tcBorders>
+              <w:top w:val="nil"/>
+              <w:left w:val="nil"/>
+              <w:bottom w:val="nil"/>
+              <w:right w:val="nil"/>
+            </w:tcBorders>
+            <w:vAlign w:val="center"/>
+          </w:tcPr>
+          <w:p>
+            <w:pPr>
+              <w:spacing w:line="480" w:lineRule="auto"/>
+              <w:jc w:val="center"/>
+              <w:rPr>
+                <w:i/>
+              </w:rPr>
+            </w:pPr>
+            <w:r>
+              <w:rPr>
+                <w:i/>
+              </w:rPr>
+              <w:t>Congruent</w:t>
+            </w:r>
+          </w:p>
+        </w:tc>
+        <w:tc>
+          <w:tcPr>
+            <w:tcW w:w="2253" w:type="dxa"/>
+            <w:tcBorders>
+              <w:top w:val="nil"/>
+              <w:left w:val="nil"/>
+              <w:bottom w:val="nil"/>
+              <w:right w:val="nil"/>
+            </w:tcBorders>
+            <w:vAlign w:val="center"/>
+          </w:tcPr>
+          <w:p>
+            <w:pPr>
+              <w:spacing w:line="480" w:lineRule="auto"/>
+              <w:jc w:val="center"/>
+              <w:rPr>
+                <w:i/>
+              </w:rPr>
+            </w:pPr>
+            <w:r>
+              <w:rPr>
+                <w:i/>
+              </w:rPr>
+              <w:t>489.4</w:t>
+            </w:r>
+            <w:r>
+              <w:rPr>
+                <w:i/>
+              </w:rPr>
+              <w:t>6</w:t>
+            </w:r>
+          </w:p>
+        </w:tc>
+      </w:tr>
+      <w:tr>
+        <w:trPr>
+          <w:jc w:val="center"/>
+        </w:trPr>
+        <w:tc>
+          <w:tcPr>
+            <w:tcW w:w="2252" w:type="dxa"/>
+            <w:tcBorders>
+              <w:top w:val="nil"/>
+              <w:left w:val="nil"/>
+              <w:bottom w:val="nil"/>
+              <w:right w:val="nil"/>
+            </w:tcBorders>
+            <w:vAlign w:val="center"/>
+          </w:tcPr>
+          <w:p>
+            <w:pPr>
+              <w:spacing w:line="480" w:lineRule="auto"/>
+              <w:jc w:val="center"/>
+              <w:rPr>
+                <w:i/>
+              </w:rPr>
+            </w:pPr>
+            <w:r>
+              <w:rPr>
+                <w:i/>
+              </w:rPr>
+              <w:t>Right</w:t>
+            </w:r>
+          </w:p>
+        </w:tc>
+        <w:tc>
+          <w:tcPr>
+            <w:tcW w:w="2252" w:type="dxa"/>
+            <w:tcBorders>
+              <w:top w:val="nil"/>
+              <w:left w:val="nil"/>
+              <w:bottom w:val="nil"/>
+              <w:right w:val="nil"/>
+            </w:tcBorders>
+            <w:vAlign w:val="center"/>
+          </w:tcPr>
+          <w:p>
+            <w:pPr>
+              <w:spacing w:line="480" w:lineRule="auto"/>
+              <w:jc w:val="center"/>
+              <w:rPr>
+                <w:i/>
+              </w:rPr>
+            </w:pPr>
+            <w:r>
+              <w:rPr>
+                <w:i/>
+              </w:rPr>
+              <w:t>Large</w:t>
+            </w:r>
+          </w:p>
+        </w:tc>
+        <w:tc>
+          <w:tcPr>
+            <w:tcW w:w="2253" w:type="dxa"/>
+            <w:tcBorders>
+              <w:top w:val="nil"/>
+              <w:left w:val="nil"/>
+              <w:bottom w:val="nil"/>
+              <w:right w:val="nil"/>
+            </w:tcBorders>
+            <w:vAlign w:val="center"/>
+          </w:tcPr>
+          <w:p>
+            <w:pPr>
+              <w:spacing w:line="480" w:lineRule="auto"/>
+              <w:jc w:val="center"/>
+              <w:rPr>
+                <w:i/>
+              </w:rPr>
+            </w:pPr>
+            <w:r>
+              <w:rPr>
+                <w:i/>
+              </w:rPr>
+              <w:t>Incongruent</w:t>
+            </w:r>
+          </w:p>
+        </w:tc>
+        <w:tc>
+          <w:tcPr>
+            <w:tcW w:w="2253" w:type="dxa"/>
+            <w:tcBorders>
+              <w:top w:val="nil"/>
+              <w:left w:val="nil"/>
+              <w:bottom w:val="nil"/>
+              <w:right w:val="nil"/>
+            </w:tcBorders>
+            <w:vAlign w:val="center"/>
+          </w:tcPr>
+          <w:p>
+            <w:pPr>
+              <w:spacing w:line="480" w:lineRule="auto"/>
+              <w:jc w:val="center"/>
+              <w:rPr>
+                <w:i/>
+              </w:rPr>
+            </w:pPr>
+            <w:r>
+              <w:rPr>
+                <w:i/>
+              </w:rPr>
+              <w:t>509.5</w:t>
+            </w:r>
+            <w:r>
+              <w:rPr>
+                <w:i/>
+              </w:rPr>
+              <w:t>2</w:t>
+            </w:r>
+          </w:p>
+        </w:tc>
+      </w:tr>
+      <w:tr>
+        <w:trPr>
+          <w:jc w:val="center"/>
+        </w:trPr>
+        <w:tc>
+          <w:tcPr>
+            <w:tcW w:w="2252" w:type="dxa"/>
+            <w:tcBorders>
+              <w:top w:val="nil"/>
+              <w:left w:val="nil"/>
+              <w:bottom w:val="nil"/>
+              <w:right w:val="nil"/>
+            </w:tcBorders>
+            <w:vAlign w:val="center"/>
+          </w:tcPr>
+          <w:p>
+            <w:pPr>
+              <w:spacing w:line="480" w:lineRule="auto"/>
+              <w:jc w:val="center"/>
+              <w:rPr>
+                <w:i/>
+              </w:rPr>
+            </w:pPr>
+            <w:r>
+              <w:rPr>
+                <w:i/>
+              </w:rPr>
+              <w:t>Right</w:t>
+            </w:r>
+          </w:p>
+        </w:tc>
+        <w:tc>
+          <w:tcPr>
+            <w:tcW w:w="2252" w:type="dxa"/>
+            <w:tcBorders>
+              <w:top w:val="nil"/>
+              <w:left w:val="nil"/>
+              <w:bottom w:val="nil"/>
+              <w:right w:val="nil"/>
+            </w:tcBorders>
+            <w:vAlign w:val="center"/>
+          </w:tcPr>
+          <w:p>
+            <w:pPr>
+              <w:spacing w:line="480" w:lineRule="auto"/>
+              <w:jc w:val="center"/>
+              <w:rPr>
+                <w:i/>
+              </w:rPr>
+            </w:pPr>
+            <w:r>
+              <w:rPr>
+                <w:i/>
+              </w:rPr>
+              <w:t>Small</w:t>
+            </w:r>
+          </w:p>
+        </w:tc>
+        <w:tc>
+          <w:tcPr>
+            <w:tcW w:w="2253" w:type="dxa"/>
+            <w:tcBorders>
+              <w:top w:val="nil"/>
+              <w:left w:val="nil"/>
+              <w:bottom w:val="nil"/>
+              <w:right w:val="nil"/>
+            </w:tcBorders>
+            <w:vAlign w:val="center"/>
+          </w:tcPr>
+          <w:p>
+            <w:pPr>
+              <w:spacing w:line="480" w:lineRule="auto"/>
+              <w:jc w:val="center"/>
+              <w:rPr>
+                <w:i/>
+              </w:rPr>
+            </w:pPr>
+            <w:r>
+              <w:rPr>
+                <w:i/>
+              </w:rPr>
+              <w:t>Congruent</w:t>
+            </w:r>
+          </w:p>
+        </w:tc>
+        <w:tc>
+          <w:tcPr>
+            <w:tcW w:w="2253" w:type="dxa"/>
+            <w:tcBorders>
+              <w:top w:val="nil"/>
+              <w:left w:val="nil"/>
+              <w:bottom w:val="nil"/>
+              <w:right w:val="nil"/>
+            </w:tcBorders>
+            <w:vAlign w:val="center"/>
+          </w:tcPr>
+          <w:p>
+            <w:pPr>
+              <w:spacing w:line="480" w:lineRule="auto"/>
+              <w:jc w:val="center"/>
+              <w:rPr>
+                <w:i/>
+              </w:rPr>
+            </w:pPr>
+            <w:r>
+              <w:rPr>
+                <w:i/>
+              </w:rPr>
+              <w:t>509.73</w:t>
+            </w:r>
+          </w:p>
+        </w:tc>
+      </w:tr>
+      <w:tr>
+        <w:trPr>
+          <w:jc w:val="center"/>
+        </w:trPr>
+        <w:tc>
+          <w:tcPr>
+            <w:tcW w:w="2252" w:type="dxa"/>
+            <w:tcBorders>
+              <w:top w:val="nil"/>
+              <w:left w:val="nil"/>
+              <w:right w:val="nil"/>
+            </w:tcBorders>
+            <w:vAlign w:val="center"/>
+          </w:tcPr>
+          <w:p>
+            <w:pPr>
+              <w:spacing w:line="480" w:lineRule="auto"/>
+              <w:jc w:val="center"/>
+              <w:rPr>
+                <w:i/>
+              </w:rPr>
+            </w:pPr>
+            <w:r>
+              <w:rPr>
+                <w:i/>
+              </w:rPr>
+              <w:t>Right</w:t>
+            </w:r>
+          </w:p>
+        </w:tc>
+        <w:tc>
+          <w:tcPr>
+            <w:tcW w:w="2252" w:type="dxa"/>
+            <w:tcBorders>
+              <w:top w:val="nil"/>
+              <w:left w:val="nil"/>
+              <w:right w:val="nil"/>
+            </w:tcBorders>
+            <w:vAlign w:val="center"/>
+          </w:tcPr>
+          <w:p>
+            <w:pPr>
+              <w:spacing w:line="480" w:lineRule="auto"/>
+              <w:jc w:val="center"/>
+              <w:rPr>
+                <w:i/>
+              </w:rPr>
+            </w:pPr>
+            <w:r>
+              <w:rPr>
+                <w:i/>
+              </w:rPr>
+              <w:t>Small</w:t>
+            </w:r>
+          </w:p>
+        </w:tc>
+        <w:tc>
+          <w:tcPr>
+            <w:tcW w:w="2253" w:type="dxa"/>
+            <w:tcBorders>
+              <w:top w:val="nil"/>
+              <w:left w:val="nil"/>
+              <w:right w:val="nil"/>
+            </w:tcBorders>
+            <w:vAlign w:val="center"/>
+          </w:tcPr>
+          <w:p>
+            <w:pPr>
+              <w:spacing w:line="480" w:lineRule="auto"/>
+              <w:jc w:val="center"/>
+              <w:rPr>
+                <w:i/>
+              </w:rPr>
+            </w:pPr>
+            <w:r>
+              <w:rPr>
+                <w:i/>
+              </w:rPr>
+              <w:t>Incongruent</w:t>
+            </w:r>
+          </w:p>
+        </w:tc>
+        <w:tc>
+          <w:tcPr>
+            <w:tcW w:w="2253" w:type="dxa"/>
+            <w:tcBorders>
+              <w:top w:val="nil"/>
+              <w:left w:val="nil"/>
+              <w:right w:val="nil"/>
+            </w:tcBorders>
+            <w:vAlign w:val="center"/>
+          </w:tcPr>
+          <w:p>
+            <w:pPr>
+              <w:spacing w:line="480" w:lineRule="auto"/>
+              <w:jc w:val="center"/>
+              <w:rPr>
+                <w:i/>
+              </w:rPr>
+            </w:pPr>
+            <w:r>
+              <w:rPr>
+                <w:i/>
+              </w:rPr>
+              <w:t>523.75</w:t>
+            </w:r>
+          </w:p>
+        </w:tc>
+      </w:tr>
+    </w:tbl>
     <w:p>
       <w:pPr>
         <w:spacing w:line="480" w:lineRule="auto"/>
@@ -3741,14 +4808,7 @@
         <w:rPr>
           <w:rFonts w:eastAsiaTheme="minorEastAsia"/>
         </w:rPr>
-        <w:t xml:space="preserve">did </w:t>
-      </w:r>
-      <w:r>
-        <w:rPr>
-          <w:rFonts w:eastAsiaTheme="minorEastAsia"/>
-        </w:rPr>
-        <w:lastRenderedPageBreak/>
-        <w:t>not reach significance [</w:t>
+        <w:t>did not reach significance [</w:t>
       </w:r>
       <w:proofErr w:type="gramStart"/>
       <w:r>
@@ -3855,6 +4915,7 @@
           <w:i/>
           <w:noProof/>
         </w:rPr>
+        <w:lastRenderedPageBreak/>
         <w:drawing>
           <wp:anchor distT="0" distB="0" distL="114300" distR="114300" simplePos="0" relativeHeight="251670528" behindDoc="1" locked="0" layoutInCell="1" allowOverlap="1" wp14:anchorId="6FB84574" wp14:editId="4B808F6D">
             <wp:simplePos x="0" y="0"/>
@@ -4258,7 +5319,6 @@
         <w:rPr>
           <w:rFonts w:eastAsiaTheme="minorEastAsia"/>
         </w:rPr>
-        <w:lastRenderedPageBreak/>
         <w:t>were</w:t>
       </w:r>
       <w:r>
@@ -4466,34 +5526,47 @@
         <w:jc w:val="both"/>
         <w:rPr>
           <w:rFonts w:eastAsiaTheme="minorEastAsia"/>
-        </w:rPr>
-      </w:pPr>
-      <w:r>
+          <w:noProof/>
+        </w:rPr>
+      </w:pPr>
+    </w:p>
+    <w:p>
+      <w:pPr>
+        <w:tabs>
+          <w:tab w:val="left" w:pos="1540"/>
+        </w:tabs>
+        <w:spacing w:line="480" w:lineRule="auto"/>
+        <w:jc w:val="both"/>
         <w:rPr>
           <w:rFonts w:eastAsiaTheme="minorEastAsia"/>
+        </w:rPr>
+      </w:pPr>
+      <w:r>
+        <w:rPr>
           <w:noProof/>
         </w:rPr>
+        <w:lastRenderedPageBreak/>
         <w:drawing>
-          <wp:anchor distT="0" distB="0" distL="114300" distR="114300" simplePos="0" relativeHeight="251664384" behindDoc="1" locked="0" layoutInCell="1" allowOverlap="1" wp14:anchorId="49D3145D" wp14:editId="587706C1">
+          <wp:anchor distT="0" distB="0" distL="114300" distR="114300" simplePos="0" relativeHeight="251672576" behindDoc="1" locked="0" layoutInCell="1" allowOverlap="1" wp14:anchorId="4C4D0A4D" wp14:editId="00FF032F">
             <wp:simplePos x="0" y="0"/>
             <wp:positionH relativeFrom="margin">
-              <wp:align>center</wp:align>
+              <wp:align>right</wp:align>
             </wp:positionH>
             <wp:positionV relativeFrom="paragraph">
-              <wp:posOffset>202018</wp:posOffset>
+              <wp:posOffset>244</wp:posOffset>
             </wp:positionV>
-            <wp:extent cx="5401310" cy="2519680"/>
-            <wp:effectExtent l="0" t="0" r="8890" b="0"/>
+            <wp:extent cx="5401945" cy="2518410"/>
+            <wp:effectExtent l="0" t="0" r="8255" b="0"/>
             <wp:wrapTight wrapText="bothSides">
               <wp:wrapPolygon edited="0">
                 <wp:start x="0" y="0"/>
-                <wp:lineTo x="0" y="21393"/>
-                <wp:lineTo x="21559" y="21393"/>
-                <wp:lineTo x="21559" y="0"/>
+                <wp:lineTo x="0" y="21404"/>
+                <wp:lineTo x="21557" y="21404"/>
+                <wp:lineTo x="21557" y="0"/>
                 <wp:lineTo x="0" y="0"/>
               </wp:wrapPolygon>
             </wp:wrapTight>
-            <wp:docPr id="6" name="Picture 6" descr="C:\Users\pscmgo\OneDrive for Business\PhD\Project\Experiment_Code\valter\DvN_plots\results.fig.4.tiff"/>
+            <wp:docPr id="4" name="Picture 4"/>
             <wp:cNvGraphicFramePr>
               <a:graphicFrameLocks xmlns:a="http://schemas.openxmlformats.org/drawingml/2006/main" noChangeAspect="1"/>
             </wp:cNvGraphicFramePr>
@@ -4501,7 +5574,7 @@
               <a:graphicData uri="http://schemas.openxmlformats.org/drawingml/2006/picture">
                 <pic:pic xmlns:pic="http://schemas.openxmlformats.org/drawingml/2006/picture">
                   <pic:nvPicPr>
-                    <pic:cNvPr id="0" name="Picture 4" descr="C:\Users\pscmgo\OneDrive for Business\PhD\Project\Experiment_Code\valter\DvN_plots\results.fig.4.tiff"/>
+                    <pic:cNvPr id="0" name="Picture 3"/>
                     <pic:cNvPicPr>
                       <a:picLocks noChangeAspect="1" noChangeArrowheads="1"/>
                     </pic:cNvPicPr>
@@ -4522,7 +5595,7 @@
                   <pic:spPr bwMode="auto">
                     <a:xfrm>
                       <a:off x="0" y="0"/>
-                      <a:ext cx="5401310" cy="2519680"/>
+                      <a:ext cx="5401945" cy="2518410"/>
                     </a:xfrm>
                     <a:prstGeom prst="rect">
                       <a:avLst/>
@@ -4607,6 +5680,1146 @@
         <w:spacing w:line="480" w:lineRule="auto"/>
         <w:jc w:val="both"/>
         <w:rPr>
+          <w:i/>
+        </w:rPr>
+      </w:pPr>
+    </w:p>
+    <w:p>
+      <w:pPr>
+        <w:spacing w:line="480" w:lineRule="auto"/>
+        <w:jc w:val="both"/>
+        <w:rPr>
+          <w:i/>
+        </w:rPr>
+      </w:pPr>
+      <w:r>
+        <w:rPr>
+          <w:i/>
+        </w:rPr>
+        <w:t xml:space="preserve">Table </w:t>
+      </w:r>
+      <w:r>
+        <w:rPr>
+          <w:i/>
+        </w:rPr>
+        <w:t>2</w:t>
+      </w:r>
+      <w:r>
+        <w:rPr>
+          <w:i/>
+        </w:rPr>
+        <w:t xml:space="preserve">: Mean reaction times for the </w:t>
+      </w:r>
+      <w:r>
+        <w:rPr>
+          <w:i/>
+        </w:rPr>
+        <w:t>non-</w:t>
+      </w:r>
+      <w:r>
+        <w:rPr>
+          <w:i/>
+        </w:rPr>
+        <w:t>symbolic numerals task</w:t>
+      </w:r>
+    </w:p>
+    <w:tbl>
+      <w:tblPr>
+        <w:tblStyle w:val="TableGrid"/>
+        <w:tblW w:w="0" w:type="auto"/>
+        <w:jc w:val="center"/>
+        <w:tblLook w:val="04A0" w:firstRow="1" w:lastRow="0" w:firstColumn="1" w:lastColumn="0" w:noHBand="0" w:noVBand="1"/>
+      </w:tblPr>
+      <w:tblGrid>
+        <w:gridCol w:w="2252"/>
+        <w:gridCol w:w="2252"/>
+        <w:gridCol w:w="2253"/>
+        <w:gridCol w:w="2253"/>
+      </w:tblGrid>
+      <w:tr>
+        <w:trPr>
+          <w:jc w:val="center"/>
+        </w:trPr>
+        <w:tc>
+          <w:tcPr>
+            <w:tcW w:w="2252" w:type="dxa"/>
+            <w:tcBorders>
+              <w:left w:val="nil"/>
+              <w:bottom w:val="single" w:sz="4" w:space="0" w:color="auto"/>
+              <w:right w:val="nil"/>
+            </w:tcBorders>
+          </w:tcPr>
+          <w:p>
+            <w:pPr>
+              <w:spacing w:line="480" w:lineRule="auto"/>
+              <w:jc w:val="center"/>
+              <w:rPr>
+                <w:i/>
+              </w:rPr>
+            </w:pPr>
+            <w:r>
+              <w:rPr>
+                <w:i/>
+              </w:rPr>
+              <w:t>Response Hand</w:t>
+            </w:r>
+          </w:p>
+        </w:tc>
+        <w:tc>
+          <w:tcPr>
+            <w:tcW w:w="2252" w:type="dxa"/>
+            <w:tcBorders>
+              <w:left w:val="nil"/>
+              <w:bottom w:val="single" w:sz="4" w:space="0" w:color="auto"/>
+              <w:right w:val="nil"/>
+            </w:tcBorders>
+          </w:tcPr>
+          <w:p>
+            <w:pPr>
+              <w:spacing w:line="480" w:lineRule="auto"/>
+              <w:jc w:val="center"/>
+              <w:rPr>
+                <w:i/>
+              </w:rPr>
+            </w:pPr>
+            <w:r>
+              <w:rPr>
+                <w:i/>
+              </w:rPr>
+              <w:t>Number Magnitude</w:t>
+            </w:r>
+          </w:p>
+        </w:tc>
+        <w:tc>
+          <w:tcPr>
+            <w:tcW w:w="2253" w:type="dxa"/>
+            <w:tcBorders>
+              <w:left w:val="nil"/>
+              <w:bottom w:val="single" w:sz="4" w:space="0" w:color="auto"/>
+              <w:right w:val="nil"/>
+            </w:tcBorders>
+          </w:tcPr>
+          <w:p>
+            <w:pPr>
+              <w:spacing w:line="480" w:lineRule="auto"/>
+              <w:jc w:val="center"/>
+              <w:rPr>
+                <w:i/>
+              </w:rPr>
+            </w:pPr>
+            <w:r>
+              <w:rPr>
+                <w:i/>
+              </w:rPr>
+              <w:t>Congruency</w:t>
+            </w:r>
+          </w:p>
+        </w:tc>
+        <w:tc>
+          <w:tcPr>
+            <w:tcW w:w="2253" w:type="dxa"/>
+            <w:tcBorders>
+              <w:left w:val="nil"/>
+              <w:bottom w:val="single" w:sz="4" w:space="0" w:color="auto"/>
+              <w:right w:val="nil"/>
+            </w:tcBorders>
+          </w:tcPr>
+          <w:p>
+            <w:pPr>
+              <w:spacing w:line="480" w:lineRule="auto"/>
+              <w:jc w:val="center"/>
+              <w:rPr>
+                <w:i/>
+              </w:rPr>
+            </w:pPr>
+            <w:r>
+              <w:rPr>
+                <w:i/>
+              </w:rPr>
+              <w:t>Mean (</w:t>
+            </w:r>
+            <w:proofErr w:type="spellStart"/>
+            <w:r>
+              <w:rPr>
+                <w:i/>
+              </w:rPr>
+              <w:t>ms</w:t>
+            </w:r>
+            <w:proofErr w:type="spellEnd"/>
+            <w:r>
+              <w:rPr>
+                <w:i/>
+              </w:rPr>
+              <w:t>)</w:t>
+            </w:r>
+          </w:p>
+        </w:tc>
+      </w:tr>
+      <w:tr>
+        <w:trPr>
+          <w:jc w:val="center"/>
+        </w:trPr>
+        <w:tc>
+          <w:tcPr>
+            <w:tcW w:w="2252" w:type="dxa"/>
+            <w:tcBorders>
+              <w:left w:val="nil"/>
+              <w:bottom w:val="nil"/>
+              <w:right w:val="nil"/>
+            </w:tcBorders>
+            <w:vAlign w:val="center"/>
+          </w:tcPr>
+          <w:p>
+            <w:pPr>
+              <w:spacing w:line="480" w:lineRule="auto"/>
+              <w:jc w:val="center"/>
+              <w:rPr>
+                <w:i/>
+              </w:rPr>
+            </w:pPr>
+            <w:r>
+              <w:rPr>
+                <w:i/>
+              </w:rPr>
+              <w:t>Left</w:t>
+            </w:r>
+          </w:p>
+        </w:tc>
+        <w:tc>
+          <w:tcPr>
+            <w:tcW w:w="2252" w:type="dxa"/>
+            <w:tcBorders>
+              <w:left w:val="nil"/>
+              <w:bottom w:val="nil"/>
+              <w:right w:val="nil"/>
+            </w:tcBorders>
+            <w:vAlign w:val="center"/>
+          </w:tcPr>
+          <w:p>
+            <w:pPr>
+              <w:spacing w:line="480" w:lineRule="auto"/>
+              <w:jc w:val="center"/>
+              <w:rPr>
+                <w:i/>
+              </w:rPr>
+            </w:pPr>
+            <w:r>
+              <w:rPr>
+                <w:i/>
+              </w:rPr>
+              <w:t>Large</w:t>
+            </w:r>
+          </w:p>
+        </w:tc>
+        <w:tc>
+          <w:tcPr>
+            <w:tcW w:w="2253" w:type="dxa"/>
+            <w:tcBorders>
+              <w:left w:val="nil"/>
+              <w:bottom w:val="nil"/>
+              <w:right w:val="nil"/>
+            </w:tcBorders>
+            <w:vAlign w:val="center"/>
+          </w:tcPr>
+          <w:p>
+            <w:pPr>
+              <w:spacing w:line="480" w:lineRule="auto"/>
+              <w:jc w:val="center"/>
+              <w:rPr>
+                <w:i/>
+              </w:rPr>
+            </w:pPr>
+            <w:r>
+              <w:rPr>
+                <w:i/>
+              </w:rPr>
+              <w:t>Congruent</w:t>
+            </w:r>
+          </w:p>
+        </w:tc>
+        <w:tc>
+          <w:tcPr>
+            <w:tcW w:w="2253" w:type="dxa"/>
+            <w:tcBorders>
+              <w:left w:val="nil"/>
+              <w:bottom w:val="nil"/>
+              <w:right w:val="nil"/>
+            </w:tcBorders>
+            <w:vAlign w:val="center"/>
+          </w:tcPr>
+          <w:p>
+            <w:pPr>
+              <w:spacing w:line="480" w:lineRule="auto"/>
+              <w:jc w:val="center"/>
+              <w:rPr>
+                <w:i/>
+              </w:rPr>
+            </w:pPr>
+            <w:r>
+              <w:rPr>
+                <w:i/>
+              </w:rPr>
+              <w:t>486.7</w:t>
+            </w:r>
+            <w:r>
+              <w:rPr>
+                <w:i/>
+              </w:rPr>
+              <w:t>7</w:t>
+            </w:r>
+          </w:p>
+        </w:tc>
+      </w:tr>
+      <w:tr>
+        <w:trPr>
+          <w:jc w:val="center"/>
+        </w:trPr>
+        <w:tc>
+          <w:tcPr>
+            <w:tcW w:w="2252" w:type="dxa"/>
+            <w:tcBorders>
+              <w:top w:val="nil"/>
+              <w:left w:val="nil"/>
+              <w:bottom w:val="nil"/>
+              <w:right w:val="nil"/>
+            </w:tcBorders>
+            <w:vAlign w:val="center"/>
+          </w:tcPr>
+          <w:p>
+            <w:pPr>
+              <w:spacing w:line="480" w:lineRule="auto"/>
+              <w:jc w:val="center"/>
+              <w:rPr>
+                <w:i/>
+              </w:rPr>
+            </w:pPr>
+            <w:r>
+              <w:rPr>
+                <w:i/>
+              </w:rPr>
+              <w:t>Left</w:t>
+            </w:r>
+          </w:p>
+        </w:tc>
+        <w:tc>
+          <w:tcPr>
+            <w:tcW w:w="2252" w:type="dxa"/>
+            <w:tcBorders>
+              <w:top w:val="nil"/>
+              <w:left w:val="nil"/>
+              <w:bottom w:val="nil"/>
+              <w:right w:val="nil"/>
+            </w:tcBorders>
+            <w:vAlign w:val="center"/>
+          </w:tcPr>
+          <w:p>
+            <w:pPr>
+              <w:spacing w:line="480" w:lineRule="auto"/>
+              <w:jc w:val="center"/>
+              <w:rPr>
+                <w:i/>
+              </w:rPr>
+            </w:pPr>
+            <w:r>
+              <w:rPr>
+                <w:i/>
+              </w:rPr>
+              <w:t>Large</w:t>
+            </w:r>
+          </w:p>
+        </w:tc>
+        <w:tc>
+          <w:tcPr>
+            <w:tcW w:w="2253" w:type="dxa"/>
+            <w:tcBorders>
+              <w:top w:val="nil"/>
+              <w:left w:val="nil"/>
+              <w:bottom w:val="nil"/>
+              <w:right w:val="nil"/>
+            </w:tcBorders>
+            <w:vAlign w:val="center"/>
+          </w:tcPr>
+          <w:p>
+            <w:pPr>
+              <w:spacing w:line="480" w:lineRule="auto"/>
+              <w:jc w:val="center"/>
+              <w:rPr>
+                <w:i/>
+              </w:rPr>
+            </w:pPr>
+            <w:r>
+              <w:rPr>
+                <w:i/>
+              </w:rPr>
+              <w:t>Incongruent</w:t>
+            </w:r>
+          </w:p>
+        </w:tc>
+        <w:tc>
+          <w:tcPr>
+            <w:tcW w:w="2253" w:type="dxa"/>
+            <w:tcBorders>
+              <w:top w:val="nil"/>
+              <w:left w:val="nil"/>
+              <w:bottom w:val="nil"/>
+              <w:right w:val="nil"/>
+            </w:tcBorders>
+            <w:vAlign w:val="center"/>
+          </w:tcPr>
+          <w:p>
+            <w:pPr>
+              <w:spacing w:line="480" w:lineRule="auto"/>
+              <w:jc w:val="center"/>
+              <w:rPr>
+                <w:i/>
+              </w:rPr>
+            </w:pPr>
+            <w:r>
+              <w:rPr>
+                <w:i/>
+              </w:rPr>
+              <w:t>503.06</w:t>
+            </w:r>
+          </w:p>
+        </w:tc>
+      </w:tr>
+      <w:tr>
+        <w:trPr>
+          <w:jc w:val="center"/>
+        </w:trPr>
+        <w:tc>
+          <w:tcPr>
+            <w:tcW w:w="2252" w:type="dxa"/>
+            <w:tcBorders>
+              <w:top w:val="nil"/>
+              <w:left w:val="nil"/>
+              <w:bottom w:val="nil"/>
+              <w:right w:val="nil"/>
+            </w:tcBorders>
+            <w:vAlign w:val="center"/>
+          </w:tcPr>
+          <w:p>
+            <w:pPr>
+              <w:spacing w:line="480" w:lineRule="auto"/>
+              <w:jc w:val="center"/>
+              <w:rPr>
+                <w:i/>
+              </w:rPr>
+            </w:pPr>
+            <w:r>
+              <w:rPr>
+                <w:i/>
+              </w:rPr>
+              <w:t>Left</w:t>
+            </w:r>
+          </w:p>
+        </w:tc>
+        <w:tc>
+          <w:tcPr>
+            <w:tcW w:w="2252" w:type="dxa"/>
+            <w:tcBorders>
+              <w:top w:val="nil"/>
+              <w:left w:val="nil"/>
+              <w:bottom w:val="nil"/>
+              <w:right w:val="nil"/>
+            </w:tcBorders>
+            <w:vAlign w:val="center"/>
+          </w:tcPr>
+          <w:p>
+            <w:pPr>
+              <w:spacing w:line="480" w:lineRule="auto"/>
+              <w:jc w:val="center"/>
+              <w:rPr>
+                <w:i/>
+              </w:rPr>
+            </w:pPr>
+            <w:r>
+              <w:rPr>
+                <w:i/>
+              </w:rPr>
+              <w:t>Small</w:t>
+            </w:r>
+          </w:p>
+        </w:tc>
+        <w:tc>
+          <w:tcPr>
+            <w:tcW w:w="2253" w:type="dxa"/>
+            <w:tcBorders>
+              <w:top w:val="nil"/>
+              <w:left w:val="nil"/>
+              <w:bottom w:val="nil"/>
+              <w:right w:val="nil"/>
+            </w:tcBorders>
+            <w:vAlign w:val="center"/>
+          </w:tcPr>
+          <w:p>
+            <w:pPr>
+              <w:spacing w:line="480" w:lineRule="auto"/>
+              <w:jc w:val="center"/>
+              <w:rPr>
+                <w:i/>
+              </w:rPr>
+            </w:pPr>
+            <w:r>
+              <w:rPr>
+                <w:i/>
+              </w:rPr>
+              <w:t>Congruent</w:t>
+            </w:r>
+          </w:p>
+        </w:tc>
+        <w:tc>
+          <w:tcPr>
+            <w:tcW w:w="2253" w:type="dxa"/>
+            <w:tcBorders>
+              <w:top w:val="nil"/>
+              <w:left w:val="nil"/>
+              <w:bottom w:val="nil"/>
+              <w:right w:val="nil"/>
+            </w:tcBorders>
+            <w:vAlign w:val="center"/>
+          </w:tcPr>
+          <w:p>
+            <w:pPr>
+              <w:spacing w:line="480" w:lineRule="auto"/>
+              <w:jc w:val="center"/>
+              <w:rPr>
+                <w:i/>
+              </w:rPr>
+            </w:pPr>
+            <w:r>
+              <w:rPr>
+                <w:i/>
+              </w:rPr>
+              <w:t>493.40</w:t>
+            </w:r>
+          </w:p>
+        </w:tc>
+      </w:tr>
+      <w:tr>
+        <w:trPr>
+          <w:jc w:val="center"/>
+        </w:trPr>
+        <w:tc>
+          <w:tcPr>
+            <w:tcW w:w="2252" w:type="dxa"/>
+            <w:tcBorders>
+              <w:top w:val="nil"/>
+              <w:left w:val="nil"/>
+              <w:bottom w:val="nil"/>
+              <w:right w:val="nil"/>
+            </w:tcBorders>
+            <w:vAlign w:val="center"/>
+          </w:tcPr>
+          <w:p>
+            <w:pPr>
+              <w:spacing w:line="480" w:lineRule="auto"/>
+              <w:jc w:val="center"/>
+              <w:rPr>
+                <w:i/>
+              </w:rPr>
+            </w:pPr>
+            <w:r>
+              <w:rPr>
+                <w:i/>
+              </w:rPr>
+              <w:t>Left</w:t>
+            </w:r>
+          </w:p>
+        </w:tc>
+        <w:tc>
+          <w:tcPr>
+            <w:tcW w:w="2252" w:type="dxa"/>
+            <w:tcBorders>
+              <w:top w:val="nil"/>
+              <w:left w:val="nil"/>
+              <w:bottom w:val="nil"/>
+              <w:right w:val="nil"/>
+            </w:tcBorders>
+            <w:vAlign w:val="center"/>
+          </w:tcPr>
+          <w:p>
+            <w:pPr>
+              <w:spacing w:line="480" w:lineRule="auto"/>
+              <w:jc w:val="center"/>
+              <w:rPr>
+                <w:i/>
+              </w:rPr>
+            </w:pPr>
+            <w:r>
+              <w:rPr>
+                <w:i/>
+              </w:rPr>
+              <w:t>Small</w:t>
+            </w:r>
+          </w:p>
+        </w:tc>
+        <w:tc>
+          <w:tcPr>
+            <w:tcW w:w="2253" w:type="dxa"/>
+            <w:tcBorders>
+              <w:top w:val="nil"/>
+              <w:left w:val="nil"/>
+              <w:bottom w:val="nil"/>
+              <w:right w:val="nil"/>
+            </w:tcBorders>
+            <w:vAlign w:val="center"/>
+          </w:tcPr>
+          <w:p>
+            <w:pPr>
+              <w:spacing w:line="480" w:lineRule="auto"/>
+              <w:jc w:val="center"/>
+              <w:rPr>
+                <w:i/>
+              </w:rPr>
+            </w:pPr>
+            <w:r>
+              <w:rPr>
+                <w:i/>
+              </w:rPr>
+              <w:t>Incongruent</w:t>
+            </w:r>
+          </w:p>
+        </w:tc>
+        <w:tc>
+          <w:tcPr>
+            <w:tcW w:w="2253" w:type="dxa"/>
+            <w:tcBorders>
+              <w:top w:val="nil"/>
+              <w:left w:val="nil"/>
+              <w:bottom w:val="nil"/>
+              <w:right w:val="nil"/>
+            </w:tcBorders>
+            <w:vAlign w:val="center"/>
+          </w:tcPr>
+          <w:p>
+            <w:pPr>
+              <w:spacing w:line="480" w:lineRule="auto"/>
+              <w:jc w:val="center"/>
+              <w:rPr>
+                <w:i/>
+              </w:rPr>
+            </w:pPr>
+            <w:r>
+              <w:rPr>
+                <w:i/>
+              </w:rPr>
+              <w:t>510.8</w:t>
+            </w:r>
+            <w:r>
+              <w:rPr>
+                <w:i/>
+              </w:rPr>
+              <w:t>4</w:t>
+            </w:r>
+          </w:p>
+        </w:tc>
+      </w:tr>
+      <w:tr>
+        <w:trPr>
+          <w:jc w:val="center"/>
+        </w:trPr>
+        <w:tc>
+          <w:tcPr>
+            <w:tcW w:w="2252" w:type="dxa"/>
+            <w:tcBorders>
+              <w:top w:val="nil"/>
+              <w:left w:val="nil"/>
+              <w:bottom w:val="nil"/>
+              <w:right w:val="nil"/>
+            </w:tcBorders>
+            <w:vAlign w:val="center"/>
+          </w:tcPr>
+          <w:p>
+            <w:pPr>
+              <w:spacing w:line="480" w:lineRule="auto"/>
+              <w:jc w:val="center"/>
+              <w:rPr>
+                <w:i/>
+              </w:rPr>
+            </w:pPr>
+            <w:r>
+              <w:rPr>
+                <w:i/>
+              </w:rPr>
+              <w:t>Right</w:t>
+            </w:r>
+          </w:p>
+        </w:tc>
+        <w:tc>
+          <w:tcPr>
+            <w:tcW w:w="2252" w:type="dxa"/>
+            <w:tcBorders>
+              <w:top w:val="nil"/>
+              <w:left w:val="nil"/>
+              <w:bottom w:val="nil"/>
+              <w:right w:val="nil"/>
+            </w:tcBorders>
+            <w:vAlign w:val="center"/>
+          </w:tcPr>
+          <w:p>
+            <w:pPr>
+              <w:spacing w:line="480" w:lineRule="auto"/>
+              <w:jc w:val="center"/>
+              <w:rPr>
+                <w:i/>
+              </w:rPr>
+            </w:pPr>
+            <w:r>
+              <w:rPr>
+                <w:i/>
+              </w:rPr>
+              <w:t>Large</w:t>
+            </w:r>
+          </w:p>
+        </w:tc>
+        <w:tc>
+          <w:tcPr>
+            <w:tcW w:w="2253" w:type="dxa"/>
+            <w:tcBorders>
+              <w:top w:val="nil"/>
+              <w:left w:val="nil"/>
+              <w:bottom w:val="nil"/>
+              <w:right w:val="nil"/>
+            </w:tcBorders>
+            <w:vAlign w:val="center"/>
+          </w:tcPr>
+          <w:p>
+            <w:pPr>
+              <w:spacing w:line="480" w:lineRule="auto"/>
+              <w:jc w:val="center"/>
+              <w:rPr>
+                <w:i/>
+              </w:rPr>
+            </w:pPr>
+            <w:r>
+              <w:rPr>
+                <w:i/>
+              </w:rPr>
+              <w:t>Congruent</w:t>
+            </w:r>
+          </w:p>
+        </w:tc>
+        <w:tc>
+          <w:tcPr>
+            <w:tcW w:w="2253" w:type="dxa"/>
+            <w:tcBorders>
+              <w:top w:val="nil"/>
+              <w:left w:val="nil"/>
+              <w:bottom w:val="nil"/>
+              <w:right w:val="nil"/>
+            </w:tcBorders>
+            <w:vAlign w:val="center"/>
+          </w:tcPr>
+          <w:p>
+            <w:pPr>
+              <w:spacing w:line="480" w:lineRule="auto"/>
+              <w:jc w:val="center"/>
+              <w:rPr>
+                <w:i/>
+              </w:rPr>
+            </w:pPr>
+            <w:r>
+              <w:rPr>
+                <w:i/>
+              </w:rPr>
+              <w:t>469.49</w:t>
+            </w:r>
+          </w:p>
+        </w:tc>
+      </w:tr>
+      <w:tr>
+        <w:trPr>
+          <w:jc w:val="center"/>
+        </w:trPr>
+        <w:tc>
+          <w:tcPr>
+            <w:tcW w:w="2252" w:type="dxa"/>
+            <w:tcBorders>
+              <w:top w:val="nil"/>
+              <w:left w:val="nil"/>
+              <w:bottom w:val="nil"/>
+              <w:right w:val="nil"/>
+            </w:tcBorders>
+            <w:vAlign w:val="center"/>
+          </w:tcPr>
+          <w:p>
+            <w:pPr>
+              <w:spacing w:line="480" w:lineRule="auto"/>
+              <w:jc w:val="center"/>
+              <w:rPr>
+                <w:i/>
+              </w:rPr>
+            </w:pPr>
+            <w:r>
+              <w:rPr>
+                <w:i/>
+              </w:rPr>
+              <w:t>Right</w:t>
+            </w:r>
+          </w:p>
+        </w:tc>
+        <w:tc>
+          <w:tcPr>
+            <w:tcW w:w="2252" w:type="dxa"/>
+            <w:tcBorders>
+              <w:top w:val="nil"/>
+              <w:left w:val="nil"/>
+              <w:bottom w:val="nil"/>
+              <w:right w:val="nil"/>
+            </w:tcBorders>
+            <w:vAlign w:val="center"/>
+          </w:tcPr>
+          <w:p>
+            <w:pPr>
+              <w:spacing w:line="480" w:lineRule="auto"/>
+              <w:jc w:val="center"/>
+              <w:rPr>
+                <w:i/>
+              </w:rPr>
+            </w:pPr>
+            <w:r>
+              <w:rPr>
+                <w:i/>
+              </w:rPr>
+              <w:t>Large</w:t>
+            </w:r>
+          </w:p>
+        </w:tc>
+        <w:tc>
+          <w:tcPr>
+            <w:tcW w:w="2253" w:type="dxa"/>
+            <w:tcBorders>
+              <w:top w:val="nil"/>
+              <w:left w:val="nil"/>
+              <w:bottom w:val="nil"/>
+              <w:right w:val="nil"/>
+            </w:tcBorders>
+            <w:vAlign w:val="center"/>
+          </w:tcPr>
+          <w:p>
+            <w:pPr>
+              <w:spacing w:line="480" w:lineRule="auto"/>
+              <w:jc w:val="center"/>
+              <w:rPr>
+                <w:i/>
+              </w:rPr>
+            </w:pPr>
+            <w:r>
+              <w:rPr>
+                <w:i/>
+              </w:rPr>
+              <w:t>Incongruent</w:t>
+            </w:r>
+          </w:p>
+        </w:tc>
+        <w:tc>
+          <w:tcPr>
+            <w:tcW w:w="2253" w:type="dxa"/>
+            <w:tcBorders>
+              <w:top w:val="nil"/>
+              <w:left w:val="nil"/>
+              <w:bottom w:val="nil"/>
+              <w:right w:val="nil"/>
+            </w:tcBorders>
+            <w:vAlign w:val="center"/>
+          </w:tcPr>
+          <w:p>
+            <w:pPr>
+              <w:spacing w:line="480" w:lineRule="auto"/>
+              <w:jc w:val="center"/>
+              <w:rPr>
+                <w:i/>
+              </w:rPr>
+            </w:pPr>
+            <w:r>
+              <w:rPr>
+                <w:i/>
+              </w:rPr>
+              <w:t>487.</w:t>
+            </w:r>
+            <w:r>
+              <w:rPr>
+                <w:i/>
+              </w:rPr>
+              <w:t>90</w:t>
+            </w:r>
+          </w:p>
+        </w:tc>
+      </w:tr>
+      <w:tr>
+        <w:trPr>
+          <w:jc w:val="center"/>
+        </w:trPr>
+        <w:tc>
+          <w:tcPr>
+            <w:tcW w:w="2252" w:type="dxa"/>
+            <w:tcBorders>
+              <w:top w:val="nil"/>
+              <w:left w:val="nil"/>
+              <w:bottom w:val="nil"/>
+              <w:right w:val="nil"/>
+            </w:tcBorders>
+            <w:vAlign w:val="center"/>
+          </w:tcPr>
+          <w:p>
+            <w:pPr>
+              <w:spacing w:line="480" w:lineRule="auto"/>
+              <w:jc w:val="center"/>
+              <w:rPr>
+                <w:i/>
+              </w:rPr>
+            </w:pPr>
+            <w:r>
+              <w:rPr>
+                <w:i/>
+              </w:rPr>
+              <w:t>Right</w:t>
+            </w:r>
+          </w:p>
+        </w:tc>
+        <w:tc>
+          <w:tcPr>
+            <w:tcW w:w="2252" w:type="dxa"/>
+            <w:tcBorders>
+              <w:top w:val="nil"/>
+              <w:left w:val="nil"/>
+              <w:bottom w:val="nil"/>
+              <w:right w:val="nil"/>
+            </w:tcBorders>
+            <w:vAlign w:val="center"/>
+          </w:tcPr>
+          <w:p>
+            <w:pPr>
+              <w:spacing w:line="480" w:lineRule="auto"/>
+              <w:jc w:val="center"/>
+              <w:rPr>
+                <w:i/>
+              </w:rPr>
+            </w:pPr>
+            <w:r>
+              <w:rPr>
+                <w:i/>
+              </w:rPr>
+              <w:t>Small</w:t>
+            </w:r>
+          </w:p>
+        </w:tc>
+        <w:tc>
+          <w:tcPr>
+            <w:tcW w:w="2253" w:type="dxa"/>
+            <w:tcBorders>
+              <w:top w:val="nil"/>
+              <w:left w:val="nil"/>
+              <w:bottom w:val="nil"/>
+              <w:right w:val="nil"/>
+            </w:tcBorders>
+            <w:vAlign w:val="center"/>
+          </w:tcPr>
+          <w:p>
+            <w:pPr>
+              <w:spacing w:line="480" w:lineRule="auto"/>
+              <w:jc w:val="center"/>
+              <w:rPr>
+                <w:i/>
+              </w:rPr>
+            </w:pPr>
+            <w:r>
+              <w:rPr>
+                <w:i/>
+              </w:rPr>
+              <w:t>Congruent</w:t>
+            </w:r>
+          </w:p>
+        </w:tc>
+        <w:tc>
+          <w:tcPr>
+            <w:tcW w:w="2253" w:type="dxa"/>
+            <w:tcBorders>
+              <w:top w:val="nil"/>
+              <w:left w:val="nil"/>
+              <w:bottom w:val="nil"/>
+              <w:right w:val="nil"/>
+            </w:tcBorders>
+            <w:vAlign w:val="center"/>
+          </w:tcPr>
+          <w:p>
+            <w:pPr>
+              <w:spacing w:line="480" w:lineRule="auto"/>
+              <w:jc w:val="center"/>
+              <w:rPr>
+                <w:i/>
+              </w:rPr>
+            </w:pPr>
+            <w:r>
+              <w:rPr>
+                <w:i/>
+              </w:rPr>
+              <w:t>493.40</w:t>
+            </w:r>
+          </w:p>
+        </w:tc>
+      </w:tr>
+      <w:tr>
+        <w:trPr>
+          <w:jc w:val="center"/>
+        </w:trPr>
+        <w:tc>
+          <w:tcPr>
+            <w:tcW w:w="2252" w:type="dxa"/>
+            <w:tcBorders>
+              <w:top w:val="nil"/>
+              <w:left w:val="nil"/>
+              <w:right w:val="nil"/>
+            </w:tcBorders>
+            <w:vAlign w:val="center"/>
+          </w:tcPr>
+          <w:p>
+            <w:pPr>
+              <w:spacing w:line="480" w:lineRule="auto"/>
+              <w:jc w:val="center"/>
+              <w:rPr>
+                <w:i/>
+              </w:rPr>
+            </w:pPr>
+            <w:r>
+              <w:rPr>
+                <w:i/>
+              </w:rPr>
+              <w:t>Right</w:t>
+            </w:r>
+          </w:p>
+        </w:tc>
+        <w:tc>
+          <w:tcPr>
+            <w:tcW w:w="2252" w:type="dxa"/>
+            <w:tcBorders>
+              <w:top w:val="nil"/>
+              <w:left w:val="nil"/>
+              <w:right w:val="nil"/>
+            </w:tcBorders>
+            <w:vAlign w:val="center"/>
+          </w:tcPr>
+          <w:p>
+            <w:pPr>
+              <w:spacing w:line="480" w:lineRule="auto"/>
+              <w:jc w:val="center"/>
+              <w:rPr>
+                <w:i/>
+              </w:rPr>
+            </w:pPr>
+            <w:r>
+              <w:rPr>
+                <w:i/>
+              </w:rPr>
+              <w:t>Small</w:t>
+            </w:r>
+          </w:p>
+        </w:tc>
+        <w:tc>
+          <w:tcPr>
+            <w:tcW w:w="2253" w:type="dxa"/>
+            <w:tcBorders>
+              <w:top w:val="nil"/>
+              <w:left w:val="nil"/>
+              <w:right w:val="nil"/>
+            </w:tcBorders>
+            <w:vAlign w:val="center"/>
+          </w:tcPr>
+          <w:p>
+            <w:pPr>
+              <w:spacing w:line="480" w:lineRule="auto"/>
+              <w:jc w:val="center"/>
+              <w:rPr>
+                <w:i/>
+              </w:rPr>
+            </w:pPr>
+            <w:r>
+              <w:rPr>
+                <w:i/>
+              </w:rPr>
+              <w:t>Incongruent</w:t>
+            </w:r>
+          </w:p>
+        </w:tc>
+        <w:tc>
+          <w:tcPr>
+            <w:tcW w:w="2253" w:type="dxa"/>
+            <w:tcBorders>
+              <w:top w:val="nil"/>
+              <w:left w:val="nil"/>
+              <w:right w:val="nil"/>
+            </w:tcBorders>
+            <w:vAlign w:val="center"/>
+          </w:tcPr>
+          <w:p>
+            <w:pPr>
+              <w:spacing w:line="480" w:lineRule="auto"/>
+              <w:jc w:val="center"/>
+              <w:rPr>
+                <w:i/>
+              </w:rPr>
+            </w:pPr>
+            <w:r>
+              <w:rPr>
+                <w:i/>
+              </w:rPr>
+              <w:t>507.7</w:t>
+            </w:r>
+            <w:r>
+              <w:rPr>
+                <w:i/>
+              </w:rPr>
+              <w:t>3</w:t>
+            </w:r>
+          </w:p>
+        </w:tc>
+      </w:tr>
+    </w:tbl>
+    <w:p>
+      <w:pPr>
+        <w:tabs>
+          <w:tab w:val="left" w:pos="1540"/>
+        </w:tabs>
+        <w:spacing w:line="480" w:lineRule="auto"/>
+        <w:jc w:val="both"/>
+        <w:rPr>
+          <w:rFonts w:eastAsiaTheme="minorEastAsia"/>
+        </w:rPr>
+      </w:pPr>
+    </w:p>
+    <w:p>
+      <w:pPr>
+        <w:tabs>
+          <w:tab w:val="left" w:pos="1540"/>
+        </w:tabs>
+        <w:spacing w:line="480" w:lineRule="auto"/>
+        <w:jc w:val="both"/>
+        <w:rPr>
+          <w:rFonts w:eastAsiaTheme="minorEastAsia"/>
+        </w:rPr>
+      </w:pPr>
+    </w:p>
+    <w:p>
+      <w:pPr>
+        <w:tabs>
+          <w:tab w:val="left" w:pos="1540"/>
+        </w:tabs>
+        <w:spacing w:line="480" w:lineRule="auto"/>
+        <w:jc w:val="both"/>
+        <w:rPr>
+          <w:rFonts w:eastAsiaTheme="minorEastAsia"/>
+        </w:rPr>
+      </w:pPr>
+    </w:p>
+    <w:p>
+      <w:pPr>
+        <w:tabs>
+          <w:tab w:val="left" w:pos="1540"/>
+        </w:tabs>
+        <w:spacing w:line="480" w:lineRule="auto"/>
+        <w:jc w:val="both"/>
+        <w:rPr>
           <w:rFonts w:eastAsiaTheme="minorEastAsia"/>
         </w:rPr>
       </w:pPr>
@@ -4624,6 +6837,7 @@
         <w:rPr>
           <w:rFonts w:eastAsiaTheme="minorEastAsia"/>
         </w:rPr>
+        <w:lastRenderedPageBreak/>
         <w:t xml:space="preserve">One samples t-tests comparing individual </w:t>
       </w:r>
       <m:oMath>
@@ -5130,6 +7344,7 @@
         </w:rPr>
       </w:pPr>
       <w:r>
+        <w:lastRenderedPageBreak/>
         <w:t>The aim of this study was to directly contrast the SNARC effect for symbolic and non-symbolic numerals</w:t>
       </w:r>
       <w:r>
@@ -5306,7 +7521,6 @@
         <w:jc w:val="both"/>
       </w:pPr>
       <w:r>
-        <w:lastRenderedPageBreak/>
         <w:t>When participants were required to process symbolic numerals a robust SNARC effect was found</w:t>
       </w:r>
       <w:r>
@@ -5556,7 +7770,11 @@
         <w:t>previous</w:t>
       </w:r>
       <w:r>
-        <w:t xml:space="preserve"> studies that revealed a SNARC effect</w:t>
+        <w:t xml:space="preserve"> studies that revealed a SNARC </w:t>
+      </w:r>
+      <w:r>
+        <w:lastRenderedPageBreak/>
+        <w:t>effect</w:t>
       </w:r>
       <w:r>
         <w:t xml:space="preserve"> for</w:t>
@@ -5761,11 +7979,7 @@
         </w:r>
       </w:del>
       <w:r>
-        <w:t xml:space="preserve">add to recent evidence suggesting that, differently from digits, non-symbolic numerals do not offer a direct route to spatial-numerical associations </w:t>
-      </w:r>
-      <w:r>
-        <w:lastRenderedPageBreak/>
-        <w:t>(Cleland et al., 2020; Pellegrino et al., 2021).</w:t>
+        <w:t>add to recent evidence suggesting that, differently from digits, non-symbolic numerals do not offer a direct route to spatial-numerical associations (Cleland et al., 2020; Pellegrino et al., 2021).</w:t>
       </w:r>
       <w:r>
         <w:t xml:space="preserve"> </w:t>
@@ -5908,7 +8122,11 @@
         <w:t>Piazza et al., 2007</w:t>
       </w:r>
       <w:r>
-        <w:t>). Indeed, if symbolic numerals are directly mapped into their non-symbolic counterparts, we should expect compatible representations to positively interact in the congruent condition and incompatible representations to negatively interact in the incongruent condition. However, our data show that this was not the case. Furthermore, our evidence also show that irrelevant numerals were processed and did impact overall response times in both tasks, thus ruling out the possibility that these were simply ignored.</w:t>
+        <w:t xml:space="preserve">). Indeed, if symbolic numerals are directly mapped into their non-symbolic counterparts, we should expect compatible representations to positively interact in the congruent condition and incompatible representations to negatively interact in the incongruent condition. However, our data show that this was not the case. Furthermore, our evidence also show that irrelevant numerals were </w:t>
+      </w:r>
+      <w:r>
+        <w:lastRenderedPageBreak/>
+        <w:t>processed and did impact overall response times in both tasks, thus ruling out the possibility that these were simply ignored.</w:t>
       </w:r>
       <w:r>
         <w:t xml:space="preserve"> </w:t>
@@ -6406,23 +8624,7 @@
           <w:color w:val="222222"/>
           <w:shd w:val="clear" w:color="auto" w:fill="FFFFFF"/>
         </w:rPr>
-        <w:t xml:space="preserve">, M., </w:t>
-      </w:r>
-      <w:proofErr w:type="spellStart"/>
-      <w:r>
-        <w:rPr>
-          <w:color w:val="222222"/>
-          <w:shd w:val="clear" w:color="auto" w:fill="FFFFFF"/>
-        </w:rPr>
-        <w:t>Prpic</w:t>
-      </w:r>
-      <w:proofErr w:type="spellEnd"/>
-      <w:r>
-        <w:rPr>
-          <w:color w:val="222222"/>
-          <w:shd w:val="clear" w:color="auto" w:fill="FFFFFF"/>
-        </w:rPr>
-        <w:t xml:space="preserve">, V., </w:t>
+        <w:t xml:space="preserve">, M., Prpic, V., </w:t>
       </w:r>
       <w:proofErr w:type="spellStart"/>
       <w:r>
@@ -7201,23 +9403,7 @@
           <w:color w:val="222222"/>
           <w:shd w:val="clear" w:color="auto" w:fill="FFFFFF"/>
         </w:rPr>
-        <w:t xml:space="preserve">De Tommaso, M., &amp; </w:t>
-      </w:r>
-      <w:proofErr w:type="spellStart"/>
-      <w:r>
-        <w:rPr>
-          <w:color w:val="222222"/>
-          <w:shd w:val="clear" w:color="auto" w:fill="FFFFFF"/>
-        </w:rPr>
-        <w:t>Prpic</w:t>
-      </w:r>
-      <w:proofErr w:type="spellEnd"/>
-      <w:r>
-        <w:rPr>
-          <w:color w:val="222222"/>
-          <w:shd w:val="clear" w:color="auto" w:fill="FFFFFF"/>
-        </w:rPr>
-        <w:t>, V. (2020). Slow and fast beat sequences are represented differently through space. </w:t>
+        <w:t>De Tommaso, M., &amp; Prpic, V. (2020). Slow and fast beat sequences are represented differently through space. </w:t>
       </w:r>
       <w:r>
         <w:rPr>
@@ -7463,23 +9649,7 @@
           <w:color w:val="222222"/>
           <w:shd w:val="clear" w:color="auto" w:fill="FFFFFF"/>
         </w:rPr>
-        <w:t xml:space="preserve">, S., </w:t>
-      </w:r>
-      <w:proofErr w:type="spellStart"/>
-      <w:r>
-        <w:rPr>
-          <w:color w:val="222222"/>
-          <w:shd w:val="clear" w:color="auto" w:fill="FFFFFF"/>
-        </w:rPr>
-        <w:t>Prpic</w:t>
-      </w:r>
-      <w:proofErr w:type="spellEnd"/>
-      <w:r>
-        <w:rPr>
-          <w:color w:val="222222"/>
-          <w:shd w:val="clear" w:color="auto" w:fill="FFFFFF"/>
-        </w:rPr>
-        <w:t xml:space="preserve">, V., </w:t>
+        <w:t xml:space="preserve">, S., Prpic, V., </w:t>
       </w:r>
       <w:proofErr w:type="spellStart"/>
       <w:r>
@@ -7752,23 +9922,7 @@
           <w:color w:val="222222"/>
           <w:shd w:val="clear" w:color="auto" w:fill="FFFFFF"/>
         </w:rPr>
-        <w:t xml:space="preserve">, A., </w:t>
-      </w:r>
-      <w:proofErr w:type="spellStart"/>
-      <w:r>
-        <w:rPr>
-          <w:color w:val="222222"/>
-          <w:shd w:val="clear" w:color="auto" w:fill="FFFFFF"/>
-        </w:rPr>
-        <w:t>Prpic</w:t>
-      </w:r>
-      <w:proofErr w:type="spellEnd"/>
-      <w:r>
-        <w:rPr>
-          <w:color w:val="222222"/>
-          <w:shd w:val="clear" w:color="auto" w:fill="FFFFFF"/>
-        </w:rPr>
-        <w:t xml:space="preserve">, V., Da </w:t>
+        <w:t xml:space="preserve">, A., Prpic, V., Da </w:t>
       </w:r>
       <w:proofErr w:type="spellStart"/>
       <w:r>
@@ -7895,23 +10049,7 @@
           <w:color w:val="222222"/>
           <w:shd w:val="clear" w:color="auto" w:fill="FFFFFF"/>
         </w:rPr>
-        <w:t xml:space="preserve">, A., </w:t>
-      </w:r>
-      <w:proofErr w:type="spellStart"/>
-      <w:r>
-        <w:rPr>
-          <w:color w:val="222222"/>
-          <w:shd w:val="clear" w:color="auto" w:fill="FFFFFF"/>
-        </w:rPr>
-        <w:t>Prpic</w:t>
-      </w:r>
-      <w:proofErr w:type="spellEnd"/>
-      <w:r>
-        <w:rPr>
-          <w:color w:val="222222"/>
-          <w:shd w:val="clear" w:color="auto" w:fill="FFFFFF"/>
-        </w:rPr>
-        <w:t xml:space="preserve">, V., </w:t>
+        <w:t xml:space="preserve">, A., Prpic, V., </w:t>
       </w:r>
       <w:proofErr w:type="spellStart"/>
       <w:r>
@@ -8038,23 +10176,7 @@
           <w:color w:val="222222"/>
           <w:shd w:val="clear" w:color="auto" w:fill="FFFFFF"/>
         </w:rPr>
-        <w:t xml:space="preserve">, A., </w:t>
-      </w:r>
-      <w:proofErr w:type="spellStart"/>
-      <w:r>
-        <w:rPr>
-          <w:color w:val="222222"/>
-          <w:shd w:val="clear" w:color="auto" w:fill="FFFFFF"/>
-        </w:rPr>
-        <w:t>Prpic</w:t>
-      </w:r>
-      <w:proofErr w:type="spellEnd"/>
-      <w:r>
-        <w:rPr>
-          <w:color w:val="222222"/>
-          <w:shd w:val="clear" w:color="auto" w:fill="FFFFFF"/>
-        </w:rPr>
-        <w:t xml:space="preserve">, V., </w:t>
+        <w:t xml:space="preserve">, A., Prpic, V., </w:t>
       </w:r>
       <w:proofErr w:type="spellStart"/>
       <w:r>
@@ -9181,23 +11303,7 @@
           <w:color w:val="222222"/>
           <w:shd w:val="clear" w:color="auto" w:fill="FFFFFF"/>
         </w:rPr>
-        <w:t xml:space="preserve">, S., </w:t>
-      </w:r>
-      <w:proofErr w:type="spellStart"/>
-      <w:r>
-        <w:rPr>
-          <w:color w:val="222222"/>
-          <w:shd w:val="clear" w:color="auto" w:fill="FFFFFF"/>
-        </w:rPr>
-        <w:t>Prpic</w:t>
-      </w:r>
-      <w:proofErr w:type="spellEnd"/>
-      <w:r>
-        <w:rPr>
-          <w:color w:val="222222"/>
-          <w:shd w:val="clear" w:color="auto" w:fill="FFFFFF"/>
-        </w:rPr>
-        <w:t xml:space="preserve">, V., </w:t>
+        <w:t xml:space="preserve">, S., Prpic, V., </w:t>
       </w:r>
       <w:proofErr w:type="spellStart"/>
       <w:r>
@@ -10044,7 +12150,6 @@
           <w:shd w:val="clear" w:color="auto" w:fill="FFFFFF"/>
         </w:rPr>
       </w:pPr>
-      <w:proofErr w:type="spellStart"/>
       <w:r>
         <w:rPr>
           <w:color w:val="000000"/>
@@ -10061,7 +12166,6 @@
           <w:t>c</w:t>
         </w:r>
       </w:ins>
-      <w:proofErr w:type="spellEnd"/>
       <w:del w:id="109" w:author="Valter Prpic" w:date="2022-04-21T17:30:00Z">
         <w:r>
           <w:rPr>
@@ -10158,21 +12262,12 @@
           <w:shd w:val="clear" w:color="auto" w:fill="FFFFFF"/>
         </w:rPr>
       </w:pPr>
-      <w:proofErr w:type="spellStart"/>
       <w:r>
         <w:rPr>
           <w:color w:val="000000"/>
           <w:shd w:val="clear" w:color="auto" w:fill="FFFFFF"/>
         </w:rPr>
-        <w:t>Prpic</w:t>
-      </w:r>
-      <w:proofErr w:type="spellEnd"/>
-      <w:r>
-        <w:rPr>
-          <w:color w:val="000000"/>
-          <w:shd w:val="clear" w:color="auto" w:fill="FFFFFF"/>
-        </w:rPr>
-        <w:t xml:space="preserve">, V., </w:t>
+        <w:t xml:space="preserve">Prpic, V., </w:t>
       </w:r>
       <w:proofErr w:type="spellStart"/>
       <w:r>
@@ -10284,21 +12379,12 @@
           <w:shd w:val="clear" w:color="auto" w:fill="FFFFFF"/>
         </w:rPr>
       </w:pPr>
-      <w:proofErr w:type="spellStart"/>
-      <w:r>
-        <w:rPr>
-          <w:color w:val="222222"/>
-          <w:shd w:val="clear" w:color="auto" w:fill="FFFFFF"/>
-        </w:rPr>
-        <w:t>Prpic</w:t>
-      </w:r>
-      <w:proofErr w:type="spellEnd"/>
-      <w:r>
-        <w:rPr>
-          <w:color w:val="222222"/>
-          <w:shd w:val="clear" w:color="auto" w:fill="FFFFFF"/>
-        </w:rPr>
-        <w:t xml:space="preserve">, V., </w:t>
+      <w:r>
+        <w:rPr>
+          <w:color w:val="222222"/>
+          <w:shd w:val="clear" w:color="auto" w:fill="FFFFFF"/>
+        </w:rPr>
+        <w:t xml:space="preserve">Prpic, V., </w:t>
       </w:r>
       <w:proofErr w:type="spellStart"/>
       <w:r>
@@ -10397,21 +12483,12 @@
           <w:shd w:val="clear" w:color="auto" w:fill="FFFFFF"/>
         </w:rPr>
       </w:pPr>
-      <w:proofErr w:type="spellStart"/>
-      <w:r>
-        <w:rPr>
-          <w:color w:val="222222"/>
-          <w:shd w:val="clear" w:color="auto" w:fill="FFFFFF"/>
-        </w:rPr>
-        <w:t>Prpic</w:t>
-      </w:r>
-      <w:proofErr w:type="spellEnd"/>
-      <w:r>
-        <w:rPr>
-          <w:color w:val="222222"/>
-          <w:shd w:val="clear" w:color="auto" w:fill="FFFFFF"/>
-        </w:rPr>
-        <w:t xml:space="preserve">, V., </w:t>
+      <w:r>
+        <w:rPr>
+          <w:color w:val="222222"/>
+          <w:shd w:val="clear" w:color="auto" w:fill="FFFFFF"/>
+        </w:rPr>
+        <w:t xml:space="preserve">Prpic, V., </w:t>
       </w:r>
       <w:proofErr w:type="spellStart"/>
       <w:r>
@@ -11150,26 +13227,21 @@
           <w:fldChar w:fldCharType="begin"/>
         </w:r>
         <w:r>
+          <w:instrText xml:space="preserve"> HYPERLINK "https://doi.org/10.1016/j.neubiorev.2018.04.010" \o "Persistent link using digital object identifier" \t "_blank" </w:instrText>
+        </w:r>
+        <w:r>
           <w:rPr>
             <w:rPrChange w:id="129" w:author="Valter Prpic" w:date="2022-05-02T16:57:00Z">
               <w:rPr/>
             </w:rPrChange>
           </w:rPr>
-          <w:instrText xml:space="preserve"> HYPERLINK "https://doi.org/10.1016/j.neubiorev.2018.04.010" \o "Persistent link using digital object identifier" \t "_blank" </w:instrText>
-        </w:r>
-        <w:r>
-          <w:rPr>
-            <w:rPrChange w:id="130" w:author="Valter Prpic" w:date="2022-05-02T16:57:00Z">
-              <w:rPr/>
-            </w:rPrChange>
-          </w:rPr>
           <w:fldChar w:fldCharType="separate"/>
         </w:r>
         <w:r>
           <w:rPr>
             <w:rStyle w:val="Hyperlink"/>
             <w:color w:val="FF6C00"/>
-            <w:rPrChange w:id="131" w:author="Valter Prpic" w:date="2022-05-02T16:57:00Z">
+            <w:rPrChange w:id="130" w:author="Valter Prpic" w:date="2022-05-02T16:57:00Z">
               <w:rPr>
                 <w:rStyle w:val="Hyperlink"/>
                 <w:rFonts w:ascii="Arial" w:hAnsi="Arial" w:cs="Arial"/>
@@ -11182,11 +13254,6 @@
           <w:t>https://doi.org/10.1016/j.neubiorev.2018.04.010</w:t>
         </w:r>
         <w:r>
-          <w:rPr>
-            <w:rPrChange w:id="132" w:author="Valter Prpic" w:date="2022-05-02T16:57:00Z">
-              <w:rPr/>
-            </w:rPrChange>
-          </w:rPr>
           <w:fldChar w:fldCharType="end"/>
         </w:r>
       </w:ins>
@@ -11195,11 +13262,11 @@
       <w:pPr>
         <w:spacing w:line="480" w:lineRule="auto"/>
         <w:rPr>
-          <w:ins w:id="133" w:author="Valter Prpic" w:date="2022-05-02T16:55:00Z"/>
-          <w:color w:val="222222"/>
-          <w:shd w:val="clear" w:color="auto" w:fill="FFFFFF"/>
-        </w:rPr>
-        <w:pPrChange w:id="134" w:author="Valter Prpic" w:date="2022-05-02T16:56:00Z">
+          <w:ins w:id="131" w:author="Valter Prpic" w:date="2022-05-02T16:55:00Z"/>
+          <w:color w:val="222222"/>
+          <w:shd w:val="clear" w:color="auto" w:fill="FFFFFF"/>
+        </w:rPr>
+        <w:pPrChange w:id="132" w:author="Valter Prpic" w:date="2022-05-02T16:56:00Z">
           <w:pPr>
             <w:spacing w:line="480" w:lineRule="auto"/>
             <w:ind w:left="720" w:hanging="720"/>
@@ -11339,12 +13406,12 @@
         <w:spacing w:line="480" w:lineRule="auto"/>
         <w:ind w:left="720" w:hanging="720"/>
         <w:rPr>
-          <w:del w:id="135" w:author="Valter Prpic" w:date="2022-04-21T20:06:00Z"/>
-          <w:color w:val="222222"/>
-          <w:shd w:val="clear" w:color="auto" w:fill="FFFFFF"/>
-        </w:rPr>
-      </w:pPr>
-      <w:del w:id="136" w:author="Valter Prpic" w:date="2022-04-21T20:06:00Z">
+          <w:del w:id="133" w:author="Valter Prpic" w:date="2022-04-21T20:06:00Z"/>
+          <w:color w:val="222222"/>
+          <w:shd w:val="clear" w:color="auto" w:fill="FFFFFF"/>
+        </w:rPr>
+      </w:pPr>
+      <w:del w:id="134" w:author="Valter Prpic" w:date="2022-04-21T20:06:00Z">
         <w:r>
           <w:rPr>
             <w:color w:val="222222"/>
@@ -11442,7 +13509,7 @@
 </file>
 
 <file path=word/endnotes.xml><?xml version="1.0" encoding="utf-8"?>
-<w:endnotes xmlns:wpc="http://schemas.microsoft.com/office/word/2010/wordprocessingCanvas" xmlns:cx="http://schemas.microsoft.com/office/drawing/2014/chartex" xmlns:cx1="http://schemas.microsoft.com/office/drawing/2015/9/8/chartex" xmlns:cx2="http://schemas.microsoft.com/office/drawing/2015/10/21/chartex" xmlns:cx3="http://schemas.microsoft.com/office/drawing/2016/5/9/chartex" xmlns:cx4="http://schemas.microsoft.com/office/drawing/2016/5/10/chartex" xmlns:cx5="http://schemas.microsoft.com/office/drawing/2016/5/11/chartex" xmlns:cx6="http://schemas.microsoft.com/office/drawing/2016/5/12/chartex" xmlns:cx7="http://schemas.microsoft.com/office/drawing/2016/5/13/chartex" xmlns:cx8="http://schemas.microsoft.com/office/drawing/2016/5/14/chartex" xmlns:mc="http://schemas.openxmlformats.org/markup-compatibility/2006" xmlns:aink="http://schemas.microsoft.com/office/drawing/2016/ink" xmlns:am3d="http://schemas.microsoft.com/office/drawing/2017/model3d" xmlns:o="urn:schemas-microsoft-com:office:office" xmlns:oel="http://schemas.microsoft.com/office/2019/extlst" xmlns:r="http://schemas.openxmlformats.org/officeDocument/2006/relationships" xmlns:m="http://schemas.openxmlformats.org/officeDocument/2006/math" xmlns:v="urn:schemas-microsoft-com:vml" xmlns:wp14="http://schemas.microsoft.com/office/word/2010/wordprocessingDrawing" xmlns:wp="http://schemas.openxmlformats.org/drawingml/2006/wordprocessingDrawing" xmlns:w10="urn:schemas-microsoft-com:office:word" xmlns:w="http://schemas.openxmlformats.org/wordprocessingml/2006/main" xmlns:w14="http://schemas.microsoft.com/office/word/2010/wordml" xmlns:w15="http://schemas.microsoft.com/office/word/2012/wordml" xmlns:w16cex="http://schemas.microsoft.com/office/word/2018/wordml/cex" xmlns:w16cid="http://schemas.microsoft.com/office/word/2016/wordml/cid" xmlns:w16="http://schemas.microsoft.com/office/word/2018/wordml" xmlns:w16sdtdh="http://schemas.microsoft.com/office/word/2020/wordml/sdtdatahash" xmlns:w16se="http://schemas.microsoft.com/office/word/2015/wordml/symex" xmlns:wpg="http://schemas.microsoft.com/office/word/2010/wordprocessingGroup" xmlns:wpi="http://schemas.microsoft.com/office/word/2010/wordprocessingInk" xmlns:wne="http://schemas.microsoft.com/office/word/2006/wordml" xmlns:wps="http://schemas.microsoft.com/office/word/2010/wordprocessingShape" mc:Ignorable="w14 w15 w16se w16cid w16 w16cex w16sdtdh wp14">
+<w:endnotes xmlns:wpc="http://schemas.microsoft.com/office/word/2010/wordprocessingCanvas" xmlns:cx="http://schemas.microsoft.com/office/drawing/2014/chartex" xmlns:cx1="http://schemas.microsoft.com/office/drawing/2015/9/8/chartex" xmlns:cx2="http://schemas.microsoft.com/office/drawing/2015/10/21/chartex" xmlns:cx3="http://schemas.microsoft.com/office/drawing/2016/5/9/chartex" xmlns:cx4="http://schemas.microsoft.com/office/drawing/2016/5/10/chartex" xmlns:cx5="http://schemas.microsoft.com/office/drawing/2016/5/11/chartex" xmlns:cx6="http://schemas.microsoft.com/office/drawing/2016/5/12/chartex" xmlns:cx7="http://schemas.microsoft.com/office/drawing/2016/5/13/chartex" xmlns:cx8="http://schemas.microsoft.com/office/drawing/2016/5/14/chartex" xmlns:mc="http://schemas.openxmlformats.org/markup-compatibility/2006" xmlns:aink="http://schemas.microsoft.com/office/drawing/2016/ink" xmlns:am3d="http://schemas.microsoft.com/office/drawing/2017/model3d" xmlns:o="urn:schemas-microsoft-com:office:office" xmlns:r="http://schemas.openxmlformats.org/officeDocument/2006/relationships" xmlns:m="http://schemas.openxmlformats.org/officeDocument/2006/math" xmlns:v="urn:schemas-microsoft-com:vml" xmlns:wp14="http://schemas.microsoft.com/office/word/2010/wordprocessingDrawing" xmlns:wp="http://schemas.openxmlformats.org/drawingml/2006/wordprocessingDrawing" xmlns:w10="urn:schemas-microsoft-com:office:word" xmlns:w="http://schemas.openxmlformats.org/wordprocessingml/2006/main" xmlns:w14="http://schemas.microsoft.com/office/word/2010/wordml" xmlns:w15="http://schemas.microsoft.com/office/word/2012/wordml" xmlns:w16cex="http://schemas.microsoft.com/office/word/2018/wordml/cex" xmlns:w16cid="http://schemas.microsoft.com/office/word/2016/wordml/cid" xmlns:w16="http://schemas.microsoft.com/office/word/2018/wordml" xmlns:w16sdtdh="http://schemas.microsoft.com/office/word/2020/wordml/sdtdatahash" xmlns:w16se="http://schemas.microsoft.com/office/word/2015/wordml/symex" xmlns:wpg="http://schemas.microsoft.com/office/word/2010/wordprocessingGroup" xmlns:wpi="http://schemas.microsoft.com/office/word/2010/wordprocessingInk" xmlns:wne="http://schemas.microsoft.com/office/word/2006/wordml" xmlns:wps="http://schemas.microsoft.com/office/word/2010/wordprocessingShape" mc:Ignorable="w14 w15 w16se w16cid w16 w16cex w16sdtdh wp14">
   <w:endnote w:type="separator" w:id="-1">
     <w:p>
       <w:r>
@@ -11461,7 +13528,7 @@
 </file>
 
 <file path=word/footer1.xml><?xml version="1.0" encoding="utf-8"?>
-<w:ftr xmlns:wpc="http://schemas.microsoft.com/office/word/2010/wordprocessingCanvas" xmlns:cx="http://schemas.microsoft.com/office/drawing/2014/chartex" xmlns:cx1="http://schemas.microsoft.com/office/drawing/2015/9/8/chartex" xmlns:cx2="http://schemas.microsoft.com/office/drawing/2015/10/21/chartex" xmlns:cx3="http://schemas.microsoft.com/office/drawing/2016/5/9/chartex" xmlns:cx4="http://schemas.microsoft.com/office/drawing/2016/5/10/chartex" xmlns:cx5="http://schemas.microsoft.com/office/drawing/2016/5/11/chartex" xmlns:cx6="http://schemas.microsoft.com/office/drawing/2016/5/12/chartex" xmlns:cx7="http://schemas.microsoft.com/office/drawing/2016/5/13/chartex" xmlns:cx8="http://schemas.microsoft.com/office/drawing/2016/5/14/chartex" xmlns:mc="http://schemas.openxmlformats.org/markup-compatibility/2006" xmlns:aink="http://schemas.microsoft.com/office/drawing/2016/ink" xmlns:am3d="http://schemas.microsoft.com/office/drawing/2017/model3d" xmlns:o="urn:schemas-microsoft-com:office:office" xmlns:oel="http://schemas.microsoft.com/office/2019/extlst" xmlns:r="http://schemas.openxmlformats.org/officeDocument/2006/relationships" xmlns:m="http://schemas.openxmlformats.org/officeDocument/2006/math" xmlns:v="urn:schemas-microsoft-com:vml" xmlns:wp14="http://schemas.microsoft.com/office/word/2010/wordprocessingDrawing" xmlns:wp="http://schemas.openxmlformats.org/drawingml/2006/wordprocessingDrawing" xmlns:w10="urn:schemas-microsoft-com:office:word" xmlns:w="http://schemas.openxmlformats.org/wordprocessingml/2006/main" xmlns:w14="http://schemas.microsoft.com/office/word/2010/wordml" xmlns:w15="http://schemas.microsoft.com/office/word/2012/wordml" xmlns:w16cex="http://schemas.microsoft.com/office/word/2018/wordml/cex" xmlns:w16cid="http://schemas.microsoft.com/office/word/2016/wordml/cid" xmlns:w16="http://schemas.microsoft.com/office/word/2018/wordml" xmlns:w16sdtdh="http://schemas.microsoft.com/office/word/2020/wordml/sdtdatahash" xmlns:w16se="http://schemas.microsoft.com/office/word/2015/wordml/symex" xmlns:wpg="http://schemas.microsoft.com/office/word/2010/wordprocessingGroup" xmlns:wpi="http://schemas.microsoft.com/office/word/2010/wordprocessingInk" xmlns:wne="http://schemas.microsoft.com/office/word/2006/wordml" xmlns:wps="http://schemas.microsoft.com/office/word/2010/wordprocessingShape" mc:Ignorable="w14 w15 w16se w16cid w16 w16cex w16sdtdh wp14">
+<w:ftr xmlns:wpc="http://schemas.microsoft.com/office/word/2010/wordprocessingCanvas" xmlns:cx="http://schemas.microsoft.com/office/drawing/2014/chartex" xmlns:cx1="http://schemas.microsoft.com/office/drawing/2015/9/8/chartex" xmlns:cx2="http://schemas.microsoft.com/office/drawing/2015/10/21/chartex" xmlns:cx3="http://schemas.microsoft.com/office/drawing/2016/5/9/chartex" xmlns:cx4="http://schemas.microsoft.com/office/drawing/2016/5/10/chartex" xmlns:cx5="http://schemas.microsoft.com/office/drawing/2016/5/11/chartex" xmlns:cx6="http://schemas.microsoft.com/office/drawing/2016/5/12/chartex" xmlns:cx7="http://schemas.microsoft.com/office/drawing/2016/5/13/chartex" xmlns:cx8="http://schemas.microsoft.com/office/drawing/2016/5/14/chartex" xmlns:mc="http://schemas.openxmlformats.org/markup-compatibility/2006" xmlns:aink="http://schemas.microsoft.com/office/drawing/2016/ink" xmlns:am3d="http://schemas.microsoft.com/office/drawing/2017/model3d" xmlns:o="urn:schemas-microsoft-com:office:office" xmlns:r="http://schemas.openxmlformats.org/officeDocument/2006/relationships" xmlns:m="http://schemas.openxmlformats.org/officeDocument/2006/math" xmlns:v="urn:schemas-microsoft-com:vml" xmlns:wp14="http://schemas.microsoft.com/office/word/2010/wordprocessingDrawing" xmlns:wp="http://schemas.openxmlformats.org/drawingml/2006/wordprocessingDrawing" xmlns:w10="urn:schemas-microsoft-com:office:word" xmlns:w="http://schemas.openxmlformats.org/wordprocessingml/2006/main" xmlns:w14="http://schemas.microsoft.com/office/word/2010/wordml" xmlns:w15="http://schemas.microsoft.com/office/word/2012/wordml" xmlns:w16cex="http://schemas.microsoft.com/office/word/2018/wordml/cex" xmlns:w16cid="http://schemas.microsoft.com/office/word/2016/wordml/cid" xmlns:w16="http://schemas.microsoft.com/office/word/2018/wordml" xmlns:w16sdtdh="http://schemas.microsoft.com/office/word/2020/wordml/sdtdatahash" xmlns:w16se="http://schemas.microsoft.com/office/word/2015/wordml/symex" xmlns:wpg="http://schemas.microsoft.com/office/word/2010/wordprocessingGroup" xmlns:wpi="http://schemas.microsoft.com/office/word/2010/wordprocessingInk" xmlns:wne="http://schemas.microsoft.com/office/word/2006/wordml" xmlns:wps="http://schemas.microsoft.com/office/word/2010/wordprocessingShape" mc:Ignorable="w14 w15 w16se w16cid w16 w16cex w16sdtdh wp14">
   <w:sdt>
     <w:sdtPr>
       <w:id w:val="-177120893"/>
@@ -11579,7 +13646,7 @@
 </file>
 
 <file path=word/footnotes.xml><?xml version="1.0" encoding="utf-8"?>
-<w:footnotes xmlns:wpc="http://schemas.microsoft.com/office/word/2010/wordprocessingCanvas" xmlns:cx="http://schemas.microsoft.com/office/drawing/2014/chartex" xmlns:cx1="http://schemas.microsoft.com/office/drawing/2015/9/8/chartex" xmlns:cx2="http://schemas.microsoft.com/office/drawing/2015/10/21/chartex" xmlns:cx3="http://schemas.microsoft.com/office/drawing/2016/5/9/chartex" xmlns:cx4="http://schemas.microsoft.com/office/drawing/2016/5/10/chartex" xmlns:cx5="http://schemas.microsoft.com/office/drawing/2016/5/11/chartex" xmlns:cx6="http://schemas.microsoft.com/office/drawing/2016/5/12/chartex" xmlns:cx7="http://schemas.microsoft.com/office/drawing/2016/5/13/chartex" xmlns:cx8="http://schemas.microsoft.com/office/drawing/2016/5/14/chartex" xmlns:mc="http://schemas.openxmlformats.org/markup-compatibility/2006" xmlns:aink="http://schemas.microsoft.com/office/drawing/2016/ink" xmlns:am3d="http://schemas.microsoft.com/office/drawing/2017/model3d" xmlns:o="urn:schemas-microsoft-com:office:office" xmlns:oel="http://schemas.microsoft.com/office/2019/extlst" xmlns:r="http://schemas.openxmlformats.org/officeDocument/2006/relationships" xmlns:m="http://schemas.openxmlformats.org/officeDocument/2006/math" xmlns:v="urn:schemas-microsoft-com:vml" xmlns:wp14="http://schemas.microsoft.com/office/word/2010/wordprocessingDrawing" xmlns:wp="http://schemas.openxmlformats.org/drawingml/2006/wordprocessingDrawing" xmlns:w10="urn:schemas-microsoft-com:office:word" xmlns:w="http://schemas.openxmlformats.org/wordprocessingml/2006/main" xmlns:w14="http://schemas.microsoft.com/office/word/2010/wordml" xmlns:w15="http://schemas.microsoft.com/office/word/2012/wordml" xmlns:w16cex="http://schemas.microsoft.com/office/word/2018/wordml/cex" xmlns:w16cid="http://schemas.microsoft.com/office/word/2016/wordml/cid" xmlns:w16="http://schemas.microsoft.com/office/word/2018/wordml" xmlns:w16sdtdh="http://schemas.microsoft.com/office/word/2020/wordml/sdtdatahash" xmlns:w16se="http://schemas.microsoft.com/office/word/2015/wordml/symex" xmlns:wpg="http://schemas.microsoft.com/office/word/2010/wordprocessingGroup" xmlns:wpi="http://schemas.microsoft.com/office/word/2010/wordprocessingInk" xmlns:wne="http://schemas.microsoft.com/office/word/2006/wordml" xmlns:wps="http://schemas.microsoft.com/office/word/2010/wordprocessingShape" mc:Ignorable="w14 w15 w16se w16cid w16 w16cex w16sdtdh wp14">
+<w:footnotes xmlns:wpc="http://schemas.microsoft.com/office/word/2010/wordprocessingCanvas" xmlns:cx="http://schemas.microsoft.com/office/drawing/2014/chartex" xmlns:cx1="http://schemas.microsoft.com/office/drawing/2015/9/8/chartex" xmlns:cx2="http://schemas.microsoft.com/office/drawing/2015/10/21/chartex" xmlns:cx3="http://schemas.microsoft.com/office/drawing/2016/5/9/chartex" xmlns:cx4="http://schemas.microsoft.com/office/drawing/2016/5/10/chartex" xmlns:cx5="http://schemas.microsoft.com/office/drawing/2016/5/11/chartex" xmlns:cx6="http://schemas.microsoft.com/office/drawing/2016/5/12/chartex" xmlns:cx7="http://schemas.microsoft.com/office/drawing/2016/5/13/chartex" xmlns:cx8="http://schemas.microsoft.com/office/drawing/2016/5/14/chartex" xmlns:mc="http://schemas.openxmlformats.org/markup-compatibility/2006" xmlns:aink="http://schemas.microsoft.com/office/drawing/2016/ink" xmlns:am3d="http://schemas.microsoft.com/office/drawing/2017/model3d" xmlns:o="urn:schemas-microsoft-com:office:office" xmlns:r="http://schemas.openxmlformats.org/officeDocument/2006/relationships" xmlns:m="http://schemas.openxmlformats.org/officeDocument/2006/math" xmlns:v="urn:schemas-microsoft-com:vml" xmlns:wp14="http://schemas.microsoft.com/office/word/2010/wordprocessingDrawing" xmlns:wp="http://schemas.openxmlformats.org/drawingml/2006/wordprocessingDrawing" xmlns:w10="urn:schemas-microsoft-com:office:word" xmlns:w="http://schemas.openxmlformats.org/wordprocessingml/2006/main" xmlns:w14="http://schemas.microsoft.com/office/word/2010/wordml" xmlns:w15="http://schemas.microsoft.com/office/word/2012/wordml" xmlns:w16cex="http://schemas.microsoft.com/office/word/2018/wordml/cex" xmlns:w16cid="http://schemas.microsoft.com/office/word/2016/wordml/cid" xmlns:w16="http://schemas.microsoft.com/office/word/2018/wordml" xmlns:w16sdtdh="http://schemas.microsoft.com/office/word/2020/wordml/sdtdatahash" xmlns:w16se="http://schemas.microsoft.com/office/word/2015/wordml/symex" xmlns:wpg="http://schemas.microsoft.com/office/word/2010/wordprocessingGroup" xmlns:wpi="http://schemas.microsoft.com/office/word/2010/wordprocessingInk" xmlns:wne="http://schemas.microsoft.com/office/word/2006/wordml" xmlns:wps="http://schemas.microsoft.com/office/word/2010/wordprocessingShape" mc:Ignorable="w14 w15 w16se w16cid w16 w16cex w16sdtdh wp14">
   <w:footnote w:type="separator" w:id="-1">
     <w:p>
       <w:r>
@@ -11598,7 +13665,7 @@
 </file>
 
 <file path=word/numbering.xml><?xml version="1.0" encoding="utf-8"?>
-<w:numbering xmlns:wpc="http://schemas.microsoft.com/office/word/2010/wordprocessingCanvas" xmlns:cx="http://schemas.microsoft.com/office/drawing/2014/chartex" xmlns:cx1="http://schemas.microsoft.com/office/drawing/2015/9/8/chartex" xmlns:cx2="http://schemas.microsoft.com/office/drawing/2015/10/21/chartex" xmlns:cx3="http://schemas.microsoft.com/office/drawing/2016/5/9/chartex" xmlns:cx4="http://schemas.microsoft.com/office/drawing/2016/5/10/chartex" xmlns:cx5="http://schemas.microsoft.com/office/drawing/2016/5/11/chartex" xmlns:cx6="http://schemas.microsoft.com/office/drawing/2016/5/12/chartex" xmlns:cx7="http://schemas.microsoft.com/office/drawing/2016/5/13/chartex" xmlns:cx8="http://schemas.microsoft.com/office/drawing/2016/5/14/chartex" xmlns:mc="http://schemas.openxmlformats.org/markup-compatibility/2006" xmlns:aink="http://schemas.microsoft.com/office/drawing/2016/ink" xmlns:am3d="http://schemas.microsoft.com/office/drawing/2017/model3d" xmlns:o="urn:schemas-microsoft-com:office:office" xmlns:oel="http://schemas.microsoft.com/office/2019/extlst" xmlns:r="http://schemas.openxmlformats.org/officeDocument/2006/relationships" xmlns:m="http://schemas.openxmlformats.org/officeDocument/2006/math" xmlns:v="urn:schemas-microsoft-com:vml" xmlns:wp14="http://schemas.microsoft.com/office/word/2010/wordprocessingDrawing" xmlns:wp="http://schemas.openxmlformats.org/drawingml/2006/wordprocessingDrawing" xmlns:w10="urn:schemas-microsoft-com:office:word" xmlns:w="http://schemas.openxmlformats.org/wordprocessingml/2006/main" xmlns:w14="http://schemas.microsoft.com/office/word/2010/wordml" xmlns:w15="http://schemas.microsoft.com/office/word/2012/wordml" xmlns:w16cex="http://schemas.microsoft.com/office/word/2018/wordml/cex" xmlns:w16cid="http://schemas.microsoft.com/office/word/2016/wordml/cid" xmlns:w16="http://schemas.microsoft.com/office/word/2018/wordml" xmlns:w16sdtdh="http://schemas.microsoft.com/office/word/2020/wordml/sdtdatahash" xmlns:w16se="http://schemas.microsoft.com/office/word/2015/wordml/symex" xmlns:wpg="http://schemas.microsoft.com/office/word/2010/wordprocessingGroup" xmlns:wpi="http://schemas.microsoft.com/office/word/2010/wordprocessingInk" xmlns:wne="http://schemas.microsoft.com/office/word/2006/wordml" xmlns:wps="http://schemas.microsoft.com/office/word/2010/wordprocessingShape" mc:Ignorable="w14 w15 w16se w16cid w16 w16cex w16sdtdh wp14">
+<w:numbering xmlns:wpc="http://schemas.microsoft.com/office/word/2010/wordprocessingCanvas" xmlns:cx="http://schemas.microsoft.com/office/drawing/2014/chartex" xmlns:cx1="http://schemas.microsoft.com/office/drawing/2015/9/8/chartex" xmlns:cx2="http://schemas.microsoft.com/office/drawing/2015/10/21/chartex" xmlns:cx3="http://schemas.microsoft.com/office/drawing/2016/5/9/chartex" xmlns:cx4="http://schemas.microsoft.com/office/drawing/2016/5/10/chartex" xmlns:cx5="http://schemas.microsoft.com/office/drawing/2016/5/11/chartex" xmlns:cx6="http://schemas.microsoft.com/office/drawing/2016/5/12/chartex" xmlns:cx7="http://schemas.microsoft.com/office/drawing/2016/5/13/chartex" xmlns:cx8="http://schemas.microsoft.com/office/drawing/2016/5/14/chartex" xmlns:mc="http://schemas.openxmlformats.org/markup-compatibility/2006" xmlns:aink="http://schemas.microsoft.com/office/drawing/2016/ink" xmlns:am3d="http://schemas.microsoft.com/office/drawing/2017/model3d" xmlns:o="urn:schemas-microsoft-com:office:office" xmlns:r="http://schemas.openxmlformats.org/officeDocument/2006/relationships" xmlns:m="http://schemas.openxmlformats.org/officeDocument/2006/math" xmlns:v="urn:schemas-microsoft-com:vml" xmlns:wp14="http://schemas.microsoft.com/office/word/2010/wordprocessingDrawing" xmlns:wp="http://schemas.openxmlformats.org/drawingml/2006/wordprocessingDrawing" xmlns:w10="urn:schemas-microsoft-com:office:word" xmlns:w="http://schemas.openxmlformats.org/wordprocessingml/2006/main" xmlns:w14="http://schemas.microsoft.com/office/word/2010/wordml" xmlns:w15="http://schemas.microsoft.com/office/word/2012/wordml" xmlns:w16cex="http://schemas.microsoft.com/office/word/2018/wordml/cex" xmlns:w16cid="http://schemas.microsoft.com/office/word/2016/wordml/cid" xmlns:w16="http://schemas.microsoft.com/office/word/2018/wordml" xmlns:w16sdtdh="http://schemas.microsoft.com/office/word/2020/wordml/sdtdatahash" xmlns:w16se="http://schemas.microsoft.com/office/word/2015/wordml/symex" xmlns:wpg="http://schemas.microsoft.com/office/word/2010/wordprocessingGroup" xmlns:wpi="http://schemas.microsoft.com/office/word/2010/wordprocessingInk" xmlns:wne="http://schemas.microsoft.com/office/word/2006/wordml" xmlns:wps="http://schemas.microsoft.com/office/word/2010/wordprocessingShape" mc:Ignorable="w14 w15 w16se w16cid w16 w16cex w16sdtdh wp14">
   <w:abstractNum w:abstractNumId="0" w15:restartNumberingAfterBreak="0">
     <w:nsid w:val="1F472DE6"/>
     <w:multiLevelType w:val="hybridMultilevel"/>
@@ -11798,17 +13865,17 @@
       </w:pPr>
     </w:lvl>
   </w:abstractNum>
-  <w:num w:numId="1" w16cid:durableId="1824344971">
+  <w:num w:numId="1">
     <w:abstractNumId w:val="0"/>
   </w:num>
-  <w:num w:numId="2" w16cid:durableId="343821596">
+  <w:num w:numId="2">
     <w:abstractNumId w:val="1"/>
   </w:num>
 </w:numbering>
 </file>
 
 <file path=word/people.xml><?xml version="1.0" encoding="utf-8"?>
-<w15:people xmlns:wpc="http://schemas.microsoft.com/office/word/2010/wordprocessingCanvas" xmlns:cx="http://schemas.microsoft.com/office/drawing/2014/chartex" xmlns:cx1="http://schemas.microsoft.com/office/drawing/2015/9/8/chartex" xmlns:cx2="http://schemas.microsoft.com/office/drawing/2015/10/21/chartex" xmlns:cx3="http://schemas.microsoft.com/office/drawing/2016/5/9/chartex" xmlns:cx4="http://schemas.microsoft.com/office/drawing/2016/5/10/chartex" xmlns:cx5="http://schemas.microsoft.com/office/drawing/2016/5/11/chartex" xmlns:cx6="http://schemas.microsoft.com/office/drawing/2016/5/12/chartex" xmlns:cx7="http://schemas.microsoft.com/office/drawing/2016/5/13/chartex" xmlns:cx8="http://schemas.microsoft.com/office/drawing/2016/5/14/chartex" xmlns:mc="http://schemas.openxmlformats.org/markup-compatibility/2006" xmlns:aink="http://schemas.microsoft.com/office/drawing/2016/ink" xmlns:am3d="http://schemas.microsoft.com/office/drawing/2017/model3d" xmlns:o="urn:schemas-microsoft-com:office:office" xmlns:oel="http://schemas.microsoft.com/office/2019/extlst" xmlns:r="http://schemas.openxmlformats.org/officeDocument/2006/relationships" xmlns:m="http://schemas.openxmlformats.org/officeDocument/2006/math" xmlns:v="urn:schemas-microsoft-com:vml" xmlns:wp14="http://schemas.microsoft.com/office/word/2010/wordprocessingDrawing" xmlns:wp="http://schemas.openxmlformats.org/drawingml/2006/wordprocessingDrawing" xmlns:w10="urn:schemas-microsoft-com:office:word" xmlns:w="http://schemas.openxmlformats.org/wordprocessingml/2006/main" xmlns:w14="http://schemas.microsoft.com/office/word/2010/wordml" xmlns:w15="http://schemas.microsoft.com/office/word/2012/wordml" xmlns:w16cex="http://schemas.microsoft.com/office/word/2018/wordml/cex" xmlns:w16cid="http://schemas.microsoft.com/office/word/2016/wordml/cid" xmlns:w16="http://schemas.microsoft.com/office/word/2018/wordml" xmlns:w16sdtdh="http://schemas.microsoft.com/office/word/2020/wordml/sdtdatahash" xmlns:w16se="http://schemas.microsoft.com/office/word/2015/wordml/symex" xmlns:wpg="http://schemas.microsoft.com/office/word/2010/wordprocessingGroup" xmlns:wpi="http://schemas.microsoft.com/office/word/2010/wordprocessingInk" xmlns:wne="http://schemas.microsoft.com/office/word/2006/wordml" xmlns:wps="http://schemas.microsoft.com/office/word/2010/wordprocessingShape" mc:Ignorable="w14 w15 w16se w16cid w16 w16cex w16sdtdh wp14">
+<w15:people xmlns:wpc="http://schemas.microsoft.com/office/word/2010/wordprocessingCanvas" xmlns:cx="http://schemas.microsoft.com/office/drawing/2014/chartex" xmlns:cx1="http://schemas.microsoft.com/office/drawing/2015/9/8/chartex" xmlns:cx2="http://schemas.microsoft.com/office/drawing/2015/10/21/chartex" xmlns:cx3="http://schemas.microsoft.com/office/drawing/2016/5/9/chartex" xmlns:cx4="http://schemas.microsoft.com/office/drawing/2016/5/10/chartex" xmlns:cx5="http://schemas.microsoft.com/office/drawing/2016/5/11/chartex" xmlns:cx6="http://schemas.microsoft.com/office/drawing/2016/5/12/chartex" xmlns:cx7="http://schemas.microsoft.com/office/drawing/2016/5/13/chartex" xmlns:cx8="http://schemas.microsoft.com/office/drawing/2016/5/14/chartex" xmlns:mc="http://schemas.openxmlformats.org/markup-compatibility/2006" xmlns:aink="http://schemas.microsoft.com/office/drawing/2016/ink" xmlns:am3d="http://schemas.microsoft.com/office/drawing/2017/model3d" xmlns:o="urn:schemas-microsoft-com:office:office" xmlns:r="http://schemas.openxmlformats.org/officeDocument/2006/relationships" xmlns:m="http://schemas.openxmlformats.org/officeDocument/2006/math" xmlns:v="urn:schemas-microsoft-com:vml" xmlns:wp14="http://schemas.microsoft.com/office/word/2010/wordprocessingDrawing" xmlns:wp="http://schemas.openxmlformats.org/drawingml/2006/wordprocessingDrawing" xmlns:w10="urn:schemas-microsoft-com:office:word" xmlns:w="http://schemas.openxmlformats.org/wordprocessingml/2006/main" xmlns:w14="http://schemas.microsoft.com/office/word/2010/wordml" xmlns:w15="http://schemas.microsoft.com/office/word/2012/wordml" xmlns:w16cex="http://schemas.microsoft.com/office/word/2018/wordml/cex" xmlns:w16cid="http://schemas.microsoft.com/office/word/2016/wordml/cid" xmlns:w16="http://schemas.microsoft.com/office/word/2018/wordml" xmlns:w16sdtdh="http://schemas.microsoft.com/office/word/2020/wordml/sdtdatahash" xmlns:w16se="http://schemas.microsoft.com/office/word/2015/wordml/symex" xmlns:wpg="http://schemas.microsoft.com/office/word/2010/wordprocessingGroup" xmlns:wpi="http://schemas.microsoft.com/office/word/2010/wordprocessingInk" xmlns:wne="http://schemas.microsoft.com/office/word/2006/wordml" xmlns:wps="http://schemas.microsoft.com/office/word/2010/wordprocessingShape" mc:Ignorable="w14 w15 w16se w16cid w16 w16cex w16sdtdh wp14">
   <w15:person w15:author="Valter Prpic">
     <w15:presenceInfo w15:providerId="AD" w15:userId="S::valter.prpic@unibo.it::47fc61b7-6055-4555-8fd5-0c7c9e2c8c92"/>
   </w15:person>
@@ -12481,6 +14548,22 @@
       <w:shd w:val="clear" w:color="auto" w:fill="E1DFDD"/>
     </w:rPr>
   </w:style>
+  <w:style w:type="table" w:styleId="TableGrid">
+    <w:name w:val="Table Grid"/>
+    <w:basedOn w:val="TableNormal"/>
+    <w:uiPriority w:val="39"/>
+    <w:rsid w:val="00B95384"/>
+    <w:tblPr>
+      <w:tblBorders>
+        <w:top w:val="single" w:sz="4" w:space="0" w:color="auto"/>
+        <w:left w:val="single" w:sz="4" w:space="0" w:color="auto"/>
+        <w:bottom w:val="single" w:sz="4" w:space="0" w:color="auto"/>
+        <w:right w:val="single" w:sz="4" w:space="0" w:color="auto"/>
+        <w:insideH w:val="single" w:sz="4" w:space="0" w:color="auto"/>
+        <w:insideV w:val="single" w:sz="4" w:space="0" w:color="auto"/>
+      </w:tblBorders>
+    </w:tblPr>
+  </w:style>
 </w:styles>
 </file>
 
@@ -12780,6 +14863,16 @@
 </file>
 
 <file path=customXml/item1.xml><?xml version="1.0" encoding="utf-8"?>
+<p:properties xmlns:p="http://schemas.microsoft.com/office/2006/metadata/properties" xmlns:xsi="http://www.w3.org/2001/XMLSchema-instance" xmlns:pc="http://schemas.microsoft.com/office/infopath/2007/PartnerControls">
+  <documentManagement/>
+</p:properties>
+</file>
+
+<file path=customXml/item2.xml><?xml version="1.0" encoding="utf-8"?>
+<b:Sources xmlns:b="http://schemas.openxmlformats.org/officeDocument/2006/bibliography" xmlns="http://schemas.openxmlformats.org/officeDocument/2006/bibliography" SelectedStyle="\APASixthEditionOfficeOnline.xsl" StyleName="APA" Version="6"/>
+</file>
+
+<file path=customXml/item3.xml><?xml version="1.0" encoding="utf-8"?>
 <ct:contentTypeSchema xmlns:ct="http://schemas.microsoft.com/office/2006/metadata/contentType" xmlns:ma="http://schemas.microsoft.com/office/2006/metadata/properties/metaAttributes" ct:_="" ma:_="" ma:contentTypeName="Document" ma:contentTypeID="0x0101003BBE5FABAFFD4F42BA9613D1F95134BD" ma:contentTypeVersion="12" ma:contentTypeDescription="Create a new document." ma:contentTypeScope="" ma:versionID="a4591bd3524eaaf1387a17bf8c247c6f">
   <xsd:schema xmlns:xsd="http://www.w3.org/2001/XMLSchema" xmlns:xs="http://www.w3.org/2001/XMLSchema" xmlns:p="http://schemas.microsoft.com/office/2006/metadata/properties" xmlns:ns3="d59cbc1a-eadf-44b8-8ca5-7a13ba858644" xmlns:ns4="18d0a50e-60fa-4525-a340-b1bbf3aa5e0c" targetNamespace="http://schemas.microsoft.com/office/2006/metadata/properties" ma:root="true" ma:fieldsID="a37c4274f40f280d9f704c6243444224" ns3:_="" ns4:_="">
     <xsd:import namespace="d59cbc1a-eadf-44b8-8ca5-7a13ba858644"/>
@@ -12996,16 +15089,6 @@
 </ct:contentTypeSchema>
 </file>
 
-<file path=customXml/item2.xml><?xml version="1.0" encoding="utf-8"?>
-<b:Sources xmlns:b="http://schemas.openxmlformats.org/officeDocument/2006/bibliography" xmlns="http://schemas.openxmlformats.org/officeDocument/2006/bibliography" SelectedStyle="\APASixthEditionOfficeOnline.xsl" StyleName="APA" Version="6"/>
-</file>
-
-<file path=customXml/item3.xml><?xml version="1.0" encoding="utf-8"?>
-<p:properties xmlns:p="http://schemas.microsoft.com/office/2006/metadata/properties" xmlns:xsi="http://www.w3.org/2001/XMLSchema-instance" xmlns:pc="http://schemas.microsoft.com/office/infopath/2007/PartnerControls">
-  <documentManagement/>
-</p:properties>
-</file>
-
 <file path=customXml/item4.xml><?xml version="1.0" encoding="utf-8"?>
 <?mso-contentType ?>
 <FormTemplates xmlns="http://schemas.microsoft.com/sharepoint/v3/contenttype/forms">
@@ -13016,6 +15099,23 @@
 </file>
 
 <file path=customXml/itemProps1.xml><?xml version="1.0" encoding="utf-8"?>
+<ds:datastoreItem xmlns:ds="http://schemas.openxmlformats.org/officeDocument/2006/customXml" ds:itemID="{42F487C8-6FB1-427B-B220-EE6C1738E91A}">
+  <ds:schemaRefs>
+    <ds:schemaRef ds:uri="http://schemas.microsoft.com/office/2006/metadata/properties"/>
+    <ds:schemaRef ds:uri="http://schemas.microsoft.com/office/infopath/2007/PartnerControls"/>
+  </ds:schemaRefs>
+</ds:datastoreItem>
+</file>
+
+<file path=customXml/itemProps2.xml><?xml version="1.0" encoding="utf-8"?>
+<ds:datastoreItem xmlns:ds="http://schemas.openxmlformats.org/officeDocument/2006/customXml" ds:itemID="{DD3A4653-4368-46C8-95AC-DA381692FAE3}">
+  <ds:schemaRefs>
+    <ds:schemaRef ds:uri="http://schemas.openxmlformats.org/officeDocument/2006/bibliography"/>
+  </ds:schemaRefs>
+</ds:datastoreItem>
+</file>
+
+<file path=customXml/itemProps3.xml><?xml version="1.0" encoding="utf-8"?>
 <ds:datastoreItem xmlns:ds="http://schemas.openxmlformats.org/officeDocument/2006/customXml" ds:itemID="{02E25DA1-CED0-4BE8-8C11-5F6DE9BCDA06}">
   <ds:schemaRefs>
     <ds:schemaRef ds:uri="http://schemas.microsoft.com/office/2006/metadata/contentType"/>
@@ -13034,23 +15134,6 @@
 </ds:datastoreItem>
 </file>
 
-<file path=customXml/itemProps2.xml><?xml version="1.0" encoding="utf-8"?>
-<ds:datastoreItem xmlns:ds="http://schemas.openxmlformats.org/officeDocument/2006/customXml" ds:itemID="{DD3A4653-4368-46C8-95AC-DA381692FAE3}">
-  <ds:schemaRefs>
-    <ds:schemaRef ds:uri="http://schemas.openxmlformats.org/officeDocument/2006/bibliography"/>
-  </ds:schemaRefs>
-</ds:datastoreItem>
-</file>
-
-<file path=customXml/itemProps3.xml><?xml version="1.0" encoding="utf-8"?>
-<ds:datastoreItem xmlns:ds="http://schemas.openxmlformats.org/officeDocument/2006/customXml" ds:itemID="{42F487C8-6FB1-427B-B220-EE6C1738E91A}">
-  <ds:schemaRefs>
-    <ds:schemaRef ds:uri="http://schemas.microsoft.com/office/2006/metadata/properties"/>
-    <ds:schemaRef ds:uri="http://schemas.microsoft.com/office/infopath/2007/PartnerControls"/>
-  </ds:schemaRefs>
-</ds:datastoreItem>
-</file>
-
 <file path=customXml/itemProps4.xml><?xml version="1.0" encoding="utf-8"?>
 <ds:datastoreItem xmlns:ds="http://schemas.openxmlformats.org/officeDocument/2006/customXml" ds:itemID="{1505DE9C-A8BF-464C-861C-CA293A78DF30}">
   <ds:schemaRefs>

</xml_diff>